<commit_message>
updated documentation, coulde be final version, updated final version of automata
</commit_message>
<xml_diff>
--- a/Documentation/Dokumentácia k projektu IFJ.docx
+++ b/Documentation/Dokumentácia k projektu IFJ.docx
@@ -1,6 +1,6 @@
 
 <file path=word/document.xml><?xml version="1.0" encoding="utf-8"?>
-<w:document xmlns:wpc="http://schemas.microsoft.com/office/word/2010/wordprocessingCanvas" xmlns:cx="http://schemas.microsoft.com/office/drawing/2014/chartex" xmlns:cx1="http://schemas.microsoft.com/office/drawing/2015/9/8/chartex" xmlns:cx2="http://schemas.microsoft.com/office/drawing/2015/10/21/chartex" xmlns:cx3="http://schemas.microsoft.com/office/drawing/2016/5/9/chartex" xmlns:cx4="http://schemas.microsoft.com/office/drawing/2016/5/10/chartex" xmlns:cx5="http://schemas.microsoft.com/office/drawing/2016/5/11/chartex" xmlns:cx6="http://schemas.microsoft.com/office/drawing/2016/5/12/chartex" xmlns:cx7="http://schemas.microsoft.com/office/drawing/2016/5/13/chartex" xmlns:cx8="http://schemas.microsoft.com/office/drawing/2016/5/14/chartex" xmlns:mc="http://schemas.openxmlformats.org/markup-compatibility/2006" xmlns:aink="http://schemas.microsoft.com/office/drawing/2016/ink" xmlns:am3d="http://schemas.microsoft.com/office/drawing/2017/model3d" xmlns:o="urn:schemas-microsoft-com:office:office" xmlns:r="http://schemas.openxmlformats.org/officeDocument/2006/relationships" xmlns:m="http://schemas.openxmlformats.org/officeDocument/2006/math" xmlns:v="urn:schemas-microsoft-com:vml" xmlns:wp14="http://schemas.microsoft.com/office/word/2010/wordprocessingDrawing" xmlns:wp="http://schemas.openxmlformats.org/drawingml/2006/wordprocessingDrawing" xmlns:w10="urn:schemas-microsoft-com:office:word" xmlns:w="http://schemas.openxmlformats.org/wordprocessingml/2006/main" xmlns:w14="http://schemas.microsoft.com/office/word/2010/wordml" xmlns:w15="http://schemas.microsoft.com/office/word/2012/wordml" xmlns:w16cid="http://schemas.microsoft.com/office/word/2016/wordml/cid" xmlns:w16se="http://schemas.microsoft.com/office/word/2015/wordml/symex" xmlns:wpg="http://schemas.microsoft.com/office/word/2010/wordprocessingGroup" xmlns:wpi="http://schemas.microsoft.com/office/word/2010/wordprocessingInk" xmlns:wne="http://schemas.microsoft.com/office/word/2006/wordml" xmlns:wps="http://schemas.microsoft.com/office/word/2010/wordprocessingShape" mc:Ignorable="w14 w15 w16se w16cid wp14">
+<w:document xmlns:wpc="http://schemas.microsoft.com/office/word/2010/wordprocessingCanvas" xmlns:cx="http://schemas.microsoft.com/office/drawing/2014/chartex" xmlns:cx1="http://schemas.microsoft.com/office/drawing/2015/9/8/chartex" xmlns:cx2="http://schemas.microsoft.com/office/drawing/2015/10/21/chartex" xmlns:cx3="http://schemas.microsoft.com/office/drawing/2016/5/9/chartex" xmlns:cx4="http://schemas.microsoft.com/office/drawing/2016/5/10/chartex" xmlns:cx5="http://schemas.microsoft.com/office/drawing/2016/5/11/chartex" xmlns:cx6="http://schemas.microsoft.com/office/drawing/2016/5/12/chartex" xmlns:cx7="http://schemas.microsoft.com/office/drawing/2016/5/13/chartex" xmlns:cx8="http://schemas.microsoft.com/office/drawing/2016/5/14/chartex" xmlns:mc="http://schemas.openxmlformats.org/markup-compatibility/2006" xmlns:aink="http://schemas.microsoft.com/office/drawing/2016/ink" xmlns:am3d="http://schemas.microsoft.com/office/drawing/2017/model3d" xmlns:o="urn:schemas-microsoft-com:office:office" xmlns:r="http://schemas.openxmlformats.org/officeDocument/2006/relationships" xmlns:m="http://schemas.openxmlformats.org/officeDocument/2006/math" xmlns:v="urn:schemas-microsoft-com:vml" xmlns:wp14="http://schemas.microsoft.com/office/word/2010/wordprocessingDrawing" xmlns:wp="http://schemas.openxmlformats.org/drawingml/2006/wordprocessingDrawing" xmlns:w10="urn:schemas-microsoft-com:office:word" xmlns:w="http://schemas.openxmlformats.org/wordprocessingml/2006/main" xmlns:w14="http://schemas.microsoft.com/office/word/2010/wordml" xmlns:w15="http://schemas.microsoft.com/office/word/2012/wordml" xmlns:w16cex="http://schemas.microsoft.com/office/word/2018/wordml/cex" xmlns:w16cid="http://schemas.microsoft.com/office/word/2016/wordml/cid" xmlns:w16="http://schemas.microsoft.com/office/word/2018/wordml" xmlns:w16se="http://schemas.microsoft.com/office/word/2015/wordml/symex" xmlns:wpg="http://schemas.microsoft.com/office/word/2010/wordprocessingGroup" xmlns:wpi="http://schemas.microsoft.com/office/word/2010/wordprocessingInk" xmlns:wne="http://schemas.microsoft.com/office/word/2006/wordml" xmlns:wps="http://schemas.microsoft.com/office/word/2010/wordprocessingShape" mc:Ignorable="w14 w15 w16se w16cid w16 w16cex wp14">
   <w:body>
     <w:p>
       <w:pPr>
@@ -281,21 +281,7 @@
         <w:rPr>
           <w:lang w:val="sk-SK"/>
         </w:rPr>
-        <w:t xml:space="preserve">m 010, </w:t>
-      </w:r>
-      <w:proofErr w:type="spellStart"/>
-      <w:r>
-        <w:rPr>
-          <w:lang w:val="sk-SK"/>
-        </w:rPr>
-        <w:t>varianta</w:t>
-      </w:r>
-      <w:proofErr w:type="spellEnd"/>
-      <w:r>
-        <w:rPr>
-          <w:lang w:val="sk-SK"/>
-        </w:rPr>
-        <w:t xml:space="preserve"> II:</w:t>
+        <w:t>m 010, varianta II:</w:t>
       </w:r>
     </w:p>
     <w:p>
@@ -310,16 +296,8 @@
         <w:rPr>
           <w:lang w:val="sk-SK"/>
         </w:rPr>
-        <w:t xml:space="preserve">Dominik </w:t>
-      </w:r>
-      <w:proofErr w:type="spellStart"/>
-      <w:r>
-        <w:rPr>
-          <w:lang w:val="sk-SK"/>
-        </w:rPr>
-        <w:t>Boboš</w:t>
-      </w:r>
-      <w:proofErr w:type="spellEnd"/>
+        <w:t>Dominik Boboš</w:t>
+      </w:r>
       <w:r>
         <w:rPr>
           <w:lang w:val="sk-SK"/>
@@ -364,21 +342,7 @@
         <w:rPr>
           <w:lang w:val="sk-SK"/>
         </w:rPr>
-        <w:t xml:space="preserve">Peter </w:t>
-      </w:r>
-      <w:proofErr w:type="spellStart"/>
-      <w:r>
-        <w:rPr>
-          <w:lang w:val="sk-SK"/>
-        </w:rPr>
-        <w:t>Hudeček</w:t>
-      </w:r>
-      <w:proofErr w:type="spellEnd"/>
-      <w:r>
-        <w:rPr>
-          <w:lang w:val="sk-SK"/>
-        </w:rPr>
-        <w:t xml:space="preserve"> (xhudec34)</w:t>
+        <w:t>Peter Hudeček (xhudec34)</w:t>
       </w:r>
     </w:p>
     <w:p>
@@ -463,21 +427,7 @@
           <w:lang w:val="sk-SK"/>
         </w:rPr>
         <w:tab/>
-        <w:t xml:space="preserve">9. </w:t>
-      </w:r>
-      <w:proofErr w:type="spellStart"/>
-      <w:r>
-        <w:rPr>
-          <w:lang w:val="sk-SK"/>
-        </w:rPr>
-        <w:t>Prosince</w:t>
-      </w:r>
-      <w:proofErr w:type="spellEnd"/>
-      <w:r>
-        <w:rPr>
-          <w:lang w:val="sk-SK"/>
-        </w:rPr>
-        <w:t xml:space="preserve"> 2019</w:t>
+        <w:t>9. Prosince 2019</w:t>
       </w:r>
     </w:p>
     <w:p>
@@ -759,49 +709,27 @@
           <w:bCs w:val="0"/>
           <w:lang w:val="sk-SK"/>
         </w:rPr>
-        <w:t>7.2 LL-</w:t>
-      </w:r>
-      <w:proofErr w:type="spellStart"/>
-      <w:r>
+        <w:t>7.2 LL-gramtika</w:t>
+      </w:r>
+    </w:p>
+    <w:p>
+      <w:pPr>
         <w:rPr>
           <w:rStyle w:val="Nzovknihy"/>
           <w:b w:val="0"/>
           <w:bCs w:val="0"/>
           <w:lang w:val="sk-SK"/>
         </w:rPr>
-        <w:t>gramtika</w:t>
-      </w:r>
-      <w:proofErr w:type="spellEnd"/>
-    </w:p>
-    <w:p>
-      <w:pPr>
+      </w:pPr>
+      <w:r>
         <w:rPr>
           <w:rStyle w:val="Nzovknihy"/>
           <w:b w:val="0"/>
           <w:bCs w:val="0"/>
           <w:lang w:val="sk-SK"/>
         </w:rPr>
-      </w:pPr>
-      <w:r>
-        <w:rPr>
-          <w:rStyle w:val="Nzovknihy"/>
-          <w:b w:val="0"/>
-          <w:bCs w:val="0"/>
-          <w:lang w:val="sk-SK"/>
-        </w:rPr>
-        <w:t>7.3 LL-</w:t>
-      </w:r>
-      <w:proofErr w:type="spellStart"/>
-      <w:r>
-        <w:rPr>
-          <w:rStyle w:val="Nzovknihy"/>
-          <w:b w:val="0"/>
-          <w:bCs w:val="0"/>
-          <w:lang w:val="sk-SK"/>
-        </w:rPr>
-        <w:t>tabulka</w:t>
-      </w:r>
-      <w:proofErr w:type="spellEnd"/>
+        <w:t>7.3 LL-tabulka</w:t>
+      </w:r>
     </w:p>
     <w:p>
       <w:pPr>
@@ -1132,21 +1060,7 @@
         <w:rPr>
           <w:lang w:val="sk-SK"/>
         </w:rPr>
-        <w:t xml:space="preserve">Dominik </w:t>
-      </w:r>
-      <w:proofErr w:type="spellStart"/>
-      <w:r>
-        <w:rPr>
-          <w:lang w:val="sk-SK"/>
-        </w:rPr>
-        <w:t>Boboš</w:t>
-      </w:r>
-      <w:proofErr w:type="spellEnd"/>
-      <w:r>
-        <w:rPr>
-          <w:lang w:val="sk-SK"/>
-        </w:rPr>
-        <w:t xml:space="preserve"> (xbobos00)</w:t>
+        <w:t>Dominik Boboš (xbobos00)</w:t>
       </w:r>
     </w:p>
     <w:p>
@@ -1247,48 +1161,20 @@
         <w:rPr>
           <w:lang w:val="sk-SK"/>
         </w:rPr>
-        <w:t xml:space="preserve">Peter </w:t>
-      </w:r>
-      <w:proofErr w:type="spellStart"/>
-      <w:r>
-        <w:rPr>
-          <w:lang w:val="sk-SK"/>
-        </w:rPr>
-        <w:t>Hudeček</w:t>
-      </w:r>
-      <w:proofErr w:type="spellEnd"/>
-      <w:r>
-        <w:rPr>
-          <w:lang w:val="sk-SK"/>
-        </w:rPr>
-        <w:t xml:space="preserve"> (xhudec34)</w:t>
-      </w:r>
-    </w:p>
-    <w:p>
-      <w:pPr>
-        <w:rPr>
-          <w:lang w:val="sk-SK"/>
-        </w:rPr>
-      </w:pPr>
-      <w:r>
-        <w:rPr>
-          <w:lang w:val="sk-SK"/>
-        </w:rPr>
-        <w:t xml:space="preserve">Tvorba </w:t>
-      </w:r>
-      <w:proofErr w:type="spellStart"/>
-      <w:r>
-        <w:rPr>
-          <w:lang w:val="sk-SK"/>
-        </w:rPr>
-        <w:t>precedenčnej</w:t>
-      </w:r>
-      <w:proofErr w:type="spellEnd"/>
-      <w:r>
-        <w:rPr>
-          <w:lang w:val="sk-SK"/>
-        </w:rPr>
-        <w:t xml:space="preserve"> tabu</w:t>
+        <w:t>Peter Hudeček (xhudec34)</w:t>
+      </w:r>
+    </w:p>
+    <w:p>
+      <w:pPr>
+        <w:rPr>
+          <w:lang w:val="sk-SK"/>
+        </w:rPr>
+      </w:pPr>
+      <w:r>
+        <w:rPr>
+          <w:lang w:val="sk-SK"/>
+        </w:rPr>
+        <w:t>Tvorba precedenčnej tabu</w:t>
       </w:r>
       <w:r>
         <w:rPr>
@@ -1524,21 +1410,7 @@
         <w:rPr>
           <w:lang w:val="sk-SK"/>
         </w:rPr>
-        <w:t xml:space="preserve">Zásobník pre </w:t>
-      </w:r>
-      <w:proofErr w:type="spellStart"/>
-      <w:r>
-        <w:rPr>
-          <w:lang w:val="sk-SK"/>
-        </w:rPr>
-        <w:t>scanner</w:t>
-      </w:r>
-      <w:proofErr w:type="spellEnd"/>
-      <w:r>
-        <w:rPr>
-          <w:lang w:val="sk-SK"/>
-        </w:rPr>
-        <w:t xml:space="preserve"> – pomocný súbor</w:t>
+        <w:t>Zásobník pre scanner – pomocný súbor</w:t>
       </w:r>
     </w:p>
     <w:p>
@@ -1726,8 +1598,6 @@
           <w:lang w:val="sk-SK"/>
         </w:rPr>
       </w:pPr>
-      <w:bookmarkStart w:id="0" w:name="_GoBack"/>
-      <w:bookmarkEnd w:id="0"/>
     </w:p>
     <w:p>
       <w:pPr>
@@ -1765,21 +1635,19 @@
         <w:rPr>
           <w:lang w:val="sk-SK"/>
         </w:rPr>
-        <w:t xml:space="preserve"> (</w:t>
-      </w:r>
-      <w:proofErr w:type="spellStart"/>
-      <w:r>
-        <w:rPr>
-          <w:lang w:val="sk-SK"/>
-        </w:rPr>
-        <w:t>viz</w:t>
-      </w:r>
-      <w:proofErr w:type="spellEnd"/>
-      <w:r>
-        <w:rPr>
-          <w:lang w:val="sk-SK"/>
-        </w:rPr>
-        <w:t>. Príloha 1)</w:t>
+        <w:t xml:space="preserve"> (viz. Príloha </w:t>
+      </w:r>
+      <w:r>
+        <w:rPr>
+          <w:lang w:val="sk-SK"/>
+        </w:rPr>
+        <w:t>7.</w:t>
+      </w:r>
+      <w:r>
+        <w:rPr>
+          <w:lang w:val="sk-SK"/>
+        </w:rPr>
+        <w:t>1)</w:t>
       </w:r>
       <w:r>
         <w:rPr>
@@ -1811,7 +1679,6 @@
         </w:rPr>
         <w:t>Úlohou lexikálneho analyzátoru (</w:t>
       </w:r>
-      <w:proofErr w:type="spellStart"/>
       <w:r>
         <w:rPr>
           <w:u w:val="single"/>
@@ -1819,7 +1686,6 @@
         </w:rPr>
         <w:t>scanner.c</w:t>
       </w:r>
-      <w:proofErr w:type="spellEnd"/>
       <w:r>
         <w:rPr>
           <w:lang w:val="sk-SK"/>
@@ -1830,21 +1696,7 @@
         <w:rPr>
           <w:lang w:val="sk-SK"/>
         </w:rPr>
-        <w:t xml:space="preserve">rozpoznať jednotlivé </w:t>
-      </w:r>
-      <w:proofErr w:type="spellStart"/>
-      <w:r>
-        <w:rPr>
-          <w:lang w:val="sk-SK"/>
-        </w:rPr>
-        <w:t>lexémy</w:t>
-      </w:r>
-      <w:proofErr w:type="spellEnd"/>
-      <w:r>
-        <w:rPr>
-          <w:lang w:val="sk-SK"/>
-        </w:rPr>
-        <w:t>, transformovať ich na tokeny a správne ich posielať ďalej syntaktickej analýze.</w:t>
+        <w:t>rozpoznať jednotlivé lexémy, transformovať ich na tokeny a správne ich posielať ďalej syntaktickej analýze.</w:t>
       </w:r>
     </w:p>
     <w:p>
@@ -1876,55 +1728,13 @@
         <w:rPr>
           <w:lang w:val="sk-SK"/>
         </w:rPr>
-        <w:t xml:space="preserve"> je zložená z atribútu a typu. Typ tokenu je určený na základe spracovania znakov zo zdrojového súboru a konečného automatu. Môže nadobúdať hodnoty dátových typov (</w:t>
-      </w:r>
-      <w:proofErr w:type="spellStart"/>
-      <w:r>
-        <w:rPr>
-          <w:lang w:val="sk-SK"/>
-        </w:rPr>
-        <w:t>int,string,float</w:t>
-      </w:r>
-      <w:proofErr w:type="spellEnd"/>
-      <w:r>
-        <w:rPr>
-          <w:lang w:val="sk-SK"/>
-        </w:rPr>
-        <w:t>), znaky matematických či logických operácii, znaky odsadenia (</w:t>
-      </w:r>
-      <w:proofErr w:type="spellStart"/>
-      <w:r>
-        <w:rPr>
-          <w:lang w:val="sk-SK"/>
-        </w:rPr>
-        <w:t>indent,dedent</w:t>
-      </w:r>
-      <w:proofErr w:type="spellEnd"/>
-      <w:r>
-        <w:rPr>
-          <w:lang w:val="sk-SK"/>
-        </w:rPr>
-        <w:t>), identifikátory, kľúčové slová, EOF a EOL, komentár a ďalšie znaky, ktoré sú definované jazykom IFJ19.</w:t>
-      </w:r>
-      <w:r>
-        <w:rPr>
-          <w:lang w:val="sk-SK"/>
-        </w:rPr>
-        <w:t xml:space="preserve"> Atribút tokenu, je štruktúra, ktorá v sebe uchováva informácie o danom tokene. Uchováva hodnoty daného tokenu, to znamená, že pokiaľ je token identifikátor alebo </w:t>
-      </w:r>
-      <w:proofErr w:type="spellStart"/>
-      <w:r>
-        <w:rPr>
-          <w:lang w:val="sk-SK"/>
-        </w:rPr>
-        <w:t>string</w:t>
-      </w:r>
-      <w:proofErr w:type="spellEnd"/>
-      <w:r>
-        <w:rPr>
-          <w:lang w:val="sk-SK"/>
-        </w:rPr>
-        <w:t xml:space="preserve">, atribút uchováva jeho hodnotu, ak je číslo, uchováva dané číslo, ak je kľúčové slovo, priradí sa mu dané kľúčové slovo. Inak nie je pridelený žiadny atribút. </w:t>
+        <w:t xml:space="preserve"> je zložená z atribútu a typu. Typ tokenu je určený na základe spracovania znakov zo zdrojového súboru a konečného automatu. Môže nadobúdať hodnoty dátových typov (int,string,float), znaky matematických či logických operácii, znaky odsadenia (indent,dedent), identifikátory, kľúčové slová, EOF a EOL, komentár a ďalšie znaky, ktoré sú definované jazykom IFJ19.</w:t>
+      </w:r>
+      <w:r>
+        <w:rPr>
+          <w:lang w:val="sk-SK"/>
+        </w:rPr>
+        <w:t xml:space="preserve"> Atribút tokenu, je štruktúra, ktorá v sebe uchováva informácie o danom tokene. Uchováva hodnoty daného tokenu, to znamená, že pokiaľ je token identifikátor alebo string, atribút uchováva jeho hodnotu, ak je číslo, uchováva dané číslo, ak je kľúčové slovo, priradí sa mu dané kľúčové slovo. Inak nie je pridelený žiadny atribút. </w:t>
       </w:r>
     </w:p>
     <w:p>
@@ -1939,21 +1749,7 @@
           <w:lang w:val="sk-SK"/>
         </w:rPr>
         <w:tab/>
-        <w:t xml:space="preserve">Celý lexikálny analyzátor je implementovaný v nekonečnom </w:t>
-      </w:r>
-      <w:proofErr w:type="spellStart"/>
-      <w:r>
-        <w:rPr>
-          <w:lang w:val="sk-SK"/>
-        </w:rPr>
-        <w:t>while</w:t>
-      </w:r>
-      <w:proofErr w:type="spellEnd"/>
-      <w:r>
-        <w:rPr>
-          <w:lang w:val="sk-SK"/>
-        </w:rPr>
-        <w:t xml:space="preserve"> cykle. Na začiatku sa zo zdrojového súboru načíta znak a na základe konečného automatu sa dostáva do určitých stavov, kde sa daný znak spracuje a pokračuje sa v cykle s ďalším načítaným znakom</w:t>
+        <w:t>Celý lexikálny analyzátor je implementovaný v nekonečnom while cykle. Na začiatku sa zo zdrojového súboru načíta znak a na základe konečného automatu sa dostáva do určitých stavov, kde sa daný znak spracuje a pokračuje sa v cykle s ďalším načítaným znakom</w:t>
       </w:r>
       <w:r>
         <w:rPr>
@@ -1974,7 +1770,19 @@
           <w:lang w:val="sk-SK"/>
         </w:rPr>
         <w:tab/>
-        <w:t>Pri tvorbe lexikálneho analyzátora sme potrebovali implementovať aj pomocný zásobník pre generovanie odsadenia INDENT a DEDENT. Tento pomocný zásobník sme si implementovali v domácej úlohe v predmete IAL a tak sme ho využili aj pri IFJ19. Princíp je taký, že na vrchole zásobníku je uložená vždy pomocná 0, ktorá odtiaľ nikdy nie je vymazaná a to nám umožňuje efektívne generovať odsadenie. Pri zvyšovaní úrovne odsadenia si na zásobník vkladáme počet medzier (bielych znakov) vtedy, ak je vyšší ako číslo na vrchole zásobníku a generujeme token INDENT. Naopak pri znižovaní úrovne sme si museli dať pozor na to, či je momentálny počet medzier (bielych znakov) rovný niektorému číslu na zásobníku. Vtedy generujeme token DEDENT, v opačnom prípade je to chyba.</w:t>
+        <w:t>Pri tvorbe lexikálneho analyzátora sme potrebovali implementovať aj pomocný zásobník pre generovanie odsadenia INDENT a DEDENT. Tento pomocný zásobník sme si implementovali v domácej úlohe v predmete IAL a tak sme ho využili aj pri IFJ19. Princíp je taký, že na vrchole zásobníku je uložená vždy pomocná 0, ktorá odtiaľ nikdy nie je vymazaná a to nám umožňuje efektívne generovať odsadenie. Pri zvyšovaní úrovne odsadenia si na zásobník vkladáme počet medzier (bielych znakov) vtedy, ak je</w:t>
+      </w:r>
+      <w:r>
+        <w:rPr>
+          <w:lang w:val="sk-SK"/>
+        </w:rPr>
+        <w:t xml:space="preserve"> ich počet</w:t>
+      </w:r>
+      <w:r>
+        <w:rPr>
+          <w:lang w:val="sk-SK"/>
+        </w:rPr>
+        <w:t xml:space="preserve"> vyšší ako číslo na vrchole zásobníku a generujeme token INDENT. Naopak pri znižovaní úrovne sme si museli dať pozor na to, či je momentálny počet medzier (bielych znakov) rovný niektorému číslu na zásobníku. Vtedy generujeme token DEDENT, v opačnom prípade je to chyba.</w:t>
       </w:r>
     </w:p>
     <w:p>
@@ -1991,7 +1799,6 @@
         <w:tab/>
         <w:t xml:space="preserve">Lexikálny analyzátor je využívaný najmä v syntaktickej analýze, ktorá si ho volá pomocou funkcie </w:t>
       </w:r>
-      <w:proofErr w:type="spellStart"/>
       <w:r>
         <w:rPr>
           <w:i/>
@@ -2000,7 +1807,6 @@
         </w:rPr>
         <w:t>getNextToken</w:t>
       </w:r>
-      <w:proofErr w:type="spellEnd"/>
       <w:r>
         <w:rPr>
           <w:lang w:val="sk-SK"/>
@@ -2092,121 +1898,91 @@
         </w:rPr>
         <w:t xml:space="preserve">, ktorú sme si na začiatok navrhli. Implementácia syntaktickej analýzy sa nachádza v súboroch </w:t>
       </w:r>
-      <w:proofErr w:type="spellStart"/>
       <w:r>
         <w:rPr>
           <w:b/>
           <w:bCs/>
           <w:lang w:val="sk-SK"/>
         </w:rPr>
-        <w:t>parser.c</w:t>
-      </w:r>
-      <w:proofErr w:type="spellEnd"/>
+        <w:t>parser.c/h</w:t>
+      </w:r>
+      <w:r>
+        <w:rPr>
+          <w:lang w:val="sk-SK"/>
+        </w:rPr>
+        <w:t xml:space="preserve">. Vďaka LL-gramatike sme potom implementovali jednotlivé pravidlá. Kontroluje sa správna </w:t>
+      </w:r>
+      <w:r>
+        <w:rPr>
+          <w:lang w:val="sk-SK"/>
+        </w:rPr>
+        <w:t>postupnosť tokenov, ktoré si parser pýta z lexikálneho analyzátoru</w:t>
+      </w:r>
+      <w:r>
+        <w:rPr>
+          <w:lang w:val="sk-SK"/>
+        </w:rPr>
+        <w:t xml:space="preserve"> pomocou funkcie </w:t>
+      </w:r>
+      <w:r>
+        <w:rPr>
+          <w:i/>
+          <w:iCs/>
+          <w:lang w:val="sk-SK"/>
+        </w:rPr>
+        <w:t>getNextToken</w:t>
+      </w:r>
+      <w:r>
+        <w:rPr>
+          <w:lang w:val="sk-SK"/>
+        </w:rPr>
+        <w:t xml:space="preserve">. V prípade správnosti vracia parser návratovú hodnotu 0, v prípade syntaktickej chyby kód 2. V našej implementácií využívame štruktúru </w:t>
+      </w:r>
       <w:r>
         <w:rPr>
           <w:b/>
           <w:bCs/>
           <w:lang w:val="sk-SK"/>
         </w:rPr>
-        <w:t>/h</w:t>
-      </w:r>
-      <w:r>
-        <w:rPr>
-          <w:lang w:val="sk-SK"/>
-        </w:rPr>
-        <w:t xml:space="preserve">. Vďaka LL-gramatike sme potom implementovali jednotlivé pravidlá. Kontroluje sa správna </w:t>
-      </w:r>
-      <w:r>
-        <w:rPr>
-          <w:lang w:val="sk-SK"/>
-        </w:rPr>
-        <w:t xml:space="preserve">postupnosť tokenov, ktoré si </w:t>
-      </w:r>
-      <w:proofErr w:type="spellStart"/>
-      <w:r>
-        <w:rPr>
-          <w:lang w:val="sk-SK"/>
-        </w:rPr>
-        <w:t>parser</w:t>
-      </w:r>
-      <w:proofErr w:type="spellEnd"/>
-      <w:r>
-        <w:rPr>
-          <w:lang w:val="sk-SK"/>
-        </w:rPr>
-        <w:t xml:space="preserve"> pýta z lexikálneho analyzátoru</w:t>
-      </w:r>
-      <w:r>
-        <w:rPr>
-          <w:lang w:val="sk-SK"/>
-        </w:rPr>
-        <w:t xml:space="preserve"> pomocou funkcie </w:t>
-      </w:r>
-      <w:proofErr w:type="spellStart"/>
+        <w:t>ParserData</w:t>
+      </w:r>
+      <w:r>
+        <w:rPr>
+          <w:lang w:val="sk-SK"/>
+        </w:rPr>
+        <w:t xml:space="preserve"> (parser.h), ktorá uchováva dôležité dáta ako napríklad momentálne spracovávaný token</w:t>
+      </w:r>
+      <w:r>
+        <w:rPr>
+          <w:lang w:val="sk-SK"/>
+        </w:rPr>
+        <w:t xml:space="preserve"> (</w:t>
+      </w:r>
       <w:r>
         <w:rPr>
           <w:i/>
           <w:iCs/>
           <w:lang w:val="sk-SK"/>
         </w:rPr>
-        <w:t>getNextToken</w:t>
-      </w:r>
-      <w:proofErr w:type="spellEnd"/>
-      <w:r>
-        <w:rPr>
-          <w:lang w:val="sk-SK"/>
-        </w:rPr>
-        <w:t xml:space="preserve">. V prípade správnosti vracia </w:t>
-      </w:r>
-      <w:proofErr w:type="spellStart"/>
-      <w:r>
-        <w:rPr>
-          <w:lang w:val="sk-SK"/>
-        </w:rPr>
-        <w:t>parser</w:t>
-      </w:r>
-      <w:proofErr w:type="spellEnd"/>
-      <w:r>
-        <w:rPr>
-          <w:lang w:val="sk-SK"/>
-        </w:rPr>
-        <w:t xml:space="preserve"> návratovú hodnotu 0, v prípade syntaktickej chyby kód 2. V našej implementácií využívame štruktúru </w:t>
-      </w:r>
-      <w:proofErr w:type="spellStart"/>
-      <w:r>
-        <w:rPr>
-          <w:b/>
-          <w:bCs/>
-          <w:lang w:val="sk-SK"/>
-        </w:rPr>
-        <w:t>ParserData</w:t>
-      </w:r>
-      <w:proofErr w:type="spellEnd"/>
-      <w:r>
-        <w:rPr>
-          <w:lang w:val="sk-SK"/>
-        </w:rPr>
-        <w:t xml:space="preserve"> (</w:t>
-      </w:r>
-      <w:proofErr w:type="spellStart"/>
-      <w:r>
-        <w:rPr>
-          <w:lang w:val="sk-SK"/>
-        </w:rPr>
-        <w:t>parser.h</w:t>
-      </w:r>
-      <w:proofErr w:type="spellEnd"/>
-      <w:r>
-        <w:rPr>
-          <w:lang w:val="sk-SK"/>
-        </w:rPr>
-        <w:t>), ktorá uchováva dôležité dáta ako napríklad momentálne spracovávaný token</w:t>
-      </w:r>
-      <w:r>
-        <w:rPr>
-          <w:lang w:val="sk-SK"/>
-        </w:rPr>
-        <w:t xml:space="preserve"> (</w:t>
+        <w:t>Token</w:t>
+      </w:r>
+      <w:r>
+        <w:rPr>
+          <w:lang w:val="sk-SK"/>
+        </w:rPr>
+        <w:t xml:space="preserve">) </w:t>
+      </w:r>
+      <w:r>
+        <w:rPr>
+          <w:lang w:val="sk-SK"/>
+        </w:rPr>
+        <w:t>, globálnu a lokálnu tabuľ</w:t>
+      </w:r>
+      <w:r>
+        <w:rPr>
+          <w:lang w:val="sk-SK"/>
+        </w:rPr>
+        <w:t>ku symbolov (</w:t>
       </w:r>
       <w:r>
         <w:rPr>
@@ -2214,289 +1990,95 @@
           <w:iCs/>
           <w:lang w:val="sk-SK"/>
         </w:rPr>
-        <w:t>Token</w:t>
-      </w:r>
-      <w:r>
-        <w:rPr>
-          <w:lang w:val="sk-SK"/>
-        </w:rPr>
-        <w:t xml:space="preserve">) </w:t>
-      </w:r>
-      <w:r>
-        <w:rPr>
-          <w:lang w:val="sk-SK"/>
-        </w:rPr>
-        <w:t>, globálnu a lokálnu tabuľ</w:t>
-      </w:r>
-      <w:r>
-        <w:rPr>
-          <w:lang w:val="sk-SK"/>
-        </w:rPr>
-        <w:t>ku symbolov (</w:t>
-      </w:r>
-      <w:proofErr w:type="spellStart"/>
+        <w:t>globalT, localT</w:t>
+      </w:r>
+      <w:r>
+        <w:rPr>
+          <w:lang w:val="sk-SK"/>
+        </w:rPr>
+        <w:t>). Aktuálne spracovávané identifikátory (</w:t>
+      </w:r>
       <w:r>
         <w:rPr>
           <w:i/>
           <w:iCs/>
           <w:lang w:val="sk-SK"/>
         </w:rPr>
-        <w:t>globalT</w:t>
-      </w:r>
-      <w:proofErr w:type="spellEnd"/>
+        <w:t>currentID, leftID, rightID</w:t>
+      </w:r>
+      <w:r>
+        <w:rPr>
+          <w:lang w:val="sk-SK"/>
+        </w:rPr>
+        <w:t xml:space="preserve">). Pomocné premenné pre tvorbu labels v generátore (uniqLabel). Pri analýze parametrov </w:t>
+      </w:r>
+      <w:r>
+        <w:rPr>
+          <w:lang w:val="sk-SK"/>
+        </w:rPr>
+        <w:t xml:space="preserve">vo funkcií využívame </w:t>
+      </w:r>
       <w:r>
         <w:rPr>
           <w:i/>
           <w:iCs/>
           <w:lang w:val="sk-SK"/>
         </w:rPr>
-        <w:t xml:space="preserve">, </w:t>
-      </w:r>
-      <w:proofErr w:type="spellStart"/>
+        <w:t>paramIndex</w:t>
+      </w:r>
+      <w:r>
+        <w:rPr>
+          <w:lang w:val="sk-SK"/>
+        </w:rPr>
+        <w:t xml:space="preserve"> </w:t>
+      </w:r>
+      <w:r>
+        <w:rPr>
+          <w:lang w:val="sk-SK"/>
+        </w:rPr>
+        <w:t xml:space="preserve">. Na záver pomocné premenné pre správne fungovanie súčastí </w:t>
+      </w:r>
       <w:r>
         <w:rPr>
           <w:i/>
           <w:iCs/>
           <w:lang w:val="sk-SK"/>
         </w:rPr>
-        <w:t>localT</w:t>
-      </w:r>
-      <w:proofErr w:type="spellEnd"/>
-      <w:r>
-        <w:rPr>
-          <w:lang w:val="sk-SK"/>
-        </w:rPr>
-        <w:t>). Aktuálne spracovávané identifikátory (</w:t>
-      </w:r>
-      <w:proofErr w:type="spellStart"/>
+        <w:t>(in_declaration, was_return, in_function</w:t>
+      </w:r>
+      <w:r>
+        <w:rPr>
+          <w:lang w:val="sk-SK"/>
+        </w:rPr>
+        <w:t>).</w:t>
+      </w:r>
+      <w:r>
+        <w:rPr>
+          <w:lang w:val="sk-SK"/>
+        </w:rPr>
+        <w:t xml:space="preserve"> V parser.c odkazujeme aj na ostatné súčasti ako generovanie kódu IFJcode19, spracovanie výrazov </w:t>
+      </w:r>
       <w:r>
         <w:rPr>
           <w:i/>
           <w:iCs/>
           <w:lang w:val="sk-SK"/>
         </w:rPr>
-        <w:t>currentID</w:t>
-      </w:r>
-      <w:proofErr w:type="spellEnd"/>
+        <w:t>precedenčnou analýzou</w:t>
+      </w:r>
+      <w:r>
+        <w:rPr>
+          <w:lang w:val="sk-SK"/>
+        </w:rPr>
+        <w:t xml:space="preserve"> v </w:t>
+      </w:r>
       <w:r>
         <w:rPr>
           <w:i/>
           <w:iCs/>
           <w:lang w:val="sk-SK"/>
         </w:rPr>
-        <w:t xml:space="preserve">, </w:t>
-      </w:r>
-      <w:proofErr w:type="spellStart"/>
-      <w:r>
-        <w:rPr>
-          <w:i/>
-          <w:iCs/>
-          <w:lang w:val="sk-SK"/>
-        </w:rPr>
-        <w:t>leftID</w:t>
-      </w:r>
-      <w:proofErr w:type="spellEnd"/>
-      <w:r>
-        <w:rPr>
-          <w:i/>
-          <w:iCs/>
-          <w:lang w:val="sk-SK"/>
-        </w:rPr>
-        <w:t xml:space="preserve">, </w:t>
-      </w:r>
-      <w:proofErr w:type="spellStart"/>
-      <w:r>
-        <w:rPr>
-          <w:i/>
-          <w:iCs/>
-          <w:lang w:val="sk-SK"/>
-        </w:rPr>
-        <w:t>rightID</w:t>
-      </w:r>
-      <w:proofErr w:type="spellEnd"/>
-      <w:r>
-        <w:rPr>
-          <w:lang w:val="sk-SK"/>
-        </w:rPr>
-        <w:t xml:space="preserve">). Pomocné premenné pre tvorbu </w:t>
-      </w:r>
-      <w:proofErr w:type="spellStart"/>
-      <w:r>
-        <w:rPr>
-          <w:lang w:val="sk-SK"/>
-        </w:rPr>
-        <w:t>labels</w:t>
-      </w:r>
-      <w:proofErr w:type="spellEnd"/>
-      <w:r>
-        <w:rPr>
-          <w:lang w:val="sk-SK"/>
-        </w:rPr>
-        <w:t xml:space="preserve"> v generátore (</w:t>
-      </w:r>
-      <w:proofErr w:type="spellStart"/>
-      <w:r>
-        <w:rPr>
-          <w:lang w:val="sk-SK"/>
-        </w:rPr>
-        <w:t>uniqLabel</w:t>
-      </w:r>
-      <w:proofErr w:type="spellEnd"/>
-      <w:r>
-        <w:rPr>
-          <w:lang w:val="sk-SK"/>
-        </w:rPr>
-        <w:t xml:space="preserve">). Pri analýze parametrov </w:t>
-      </w:r>
-      <w:r>
-        <w:rPr>
-          <w:lang w:val="sk-SK"/>
-        </w:rPr>
-        <w:t xml:space="preserve">vo funkcií využívame </w:t>
-      </w:r>
-      <w:proofErr w:type="spellStart"/>
-      <w:r>
-        <w:rPr>
-          <w:i/>
-          <w:iCs/>
-          <w:lang w:val="sk-SK"/>
-        </w:rPr>
-        <w:t>paramIndex</w:t>
-      </w:r>
-      <w:proofErr w:type="spellEnd"/>
-      <w:r>
-        <w:rPr>
-          <w:lang w:val="sk-SK"/>
-        </w:rPr>
-        <w:t xml:space="preserve"> </w:t>
-      </w:r>
-      <w:r>
-        <w:rPr>
-          <w:lang w:val="sk-SK"/>
-        </w:rPr>
-        <w:t xml:space="preserve">. Na záver pomocné premenné pre správne fungovanie súčastí </w:t>
-      </w:r>
-      <w:r>
-        <w:rPr>
-          <w:i/>
-          <w:iCs/>
-          <w:lang w:val="sk-SK"/>
-        </w:rPr>
-        <w:t>(</w:t>
-      </w:r>
-      <w:proofErr w:type="spellStart"/>
-      <w:r>
-        <w:rPr>
-          <w:i/>
-          <w:iCs/>
-          <w:lang w:val="sk-SK"/>
-        </w:rPr>
-        <w:t>in_declaration</w:t>
-      </w:r>
-      <w:proofErr w:type="spellEnd"/>
-      <w:r>
-        <w:rPr>
-          <w:i/>
-          <w:iCs/>
-          <w:lang w:val="sk-SK"/>
-        </w:rPr>
-        <w:t xml:space="preserve">, </w:t>
-      </w:r>
-      <w:proofErr w:type="spellStart"/>
-      <w:r>
-        <w:rPr>
-          <w:i/>
-          <w:iCs/>
-          <w:lang w:val="sk-SK"/>
-        </w:rPr>
-        <w:t>was_return</w:t>
-      </w:r>
-      <w:proofErr w:type="spellEnd"/>
-      <w:r>
-        <w:rPr>
-          <w:i/>
-          <w:iCs/>
-          <w:lang w:val="sk-SK"/>
-        </w:rPr>
-        <w:t xml:space="preserve">, </w:t>
-      </w:r>
-      <w:proofErr w:type="spellStart"/>
-      <w:r>
-        <w:rPr>
-          <w:i/>
-          <w:iCs/>
-          <w:lang w:val="sk-SK"/>
-        </w:rPr>
-        <w:t>in_function</w:t>
-      </w:r>
-      <w:proofErr w:type="spellEnd"/>
-      <w:r>
-        <w:rPr>
-          <w:lang w:val="sk-SK"/>
-        </w:rPr>
-        <w:t>).</w:t>
-      </w:r>
-      <w:r>
-        <w:rPr>
-          <w:lang w:val="sk-SK"/>
-        </w:rPr>
-        <w:t xml:space="preserve"> V </w:t>
-      </w:r>
-      <w:proofErr w:type="spellStart"/>
-      <w:r>
-        <w:rPr>
-          <w:lang w:val="sk-SK"/>
-        </w:rPr>
-        <w:t>parser.c</w:t>
-      </w:r>
-      <w:proofErr w:type="spellEnd"/>
-      <w:r>
-        <w:rPr>
-          <w:lang w:val="sk-SK"/>
-        </w:rPr>
-        <w:t xml:space="preserve"> odkazujeme aj na ostatné súčasti ako generovanie kódu IFJcode19, spracovanie výrazov </w:t>
-      </w:r>
-      <w:proofErr w:type="spellStart"/>
-      <w:r>
-        <w:rPr>
-          <w:i/>
-          <w:iCs/>
-          <w:lang w:val="sk-SK"/>
-        </w:rPr>
-        <w:t>precedenčnou</w:t>
-      </w:r>
-      <w:proofErr w:type="spellEnd"/>
-      <w:r>
-        <w:rPr>
-          <w:i/>
-          <w:iCs/>
-          <w:lang w:val="sk-SK"/>
-        </w:rPr>
-        <w:t xml:space="preserve"> analýzou</w:t>
-      </w:r>
-      <w:r>
-        <w:rPr>
-          <w:lang w:val="sk-SK"/>
-        </w:rPr>
-        <w:t xml:space="preserve"> v </w:t>
-      </w:r>
-      <w:proofErr w:type="spellStart"/>
-      <w:r>
-        <w:rPr>
-          <w:i/>
-          <w:iCs/>
-          <w:lang w:val="sk-SK"/>
-        </w:rPr>
-        <w:t>expr.c</w:t>
-      </w:r>
-      <w:proofErr w:type="spellEnd"/>
-      <w:r>
-        <w:rPr>
-          <w:i/>
-          <w:iCs/>
-          <w:lang w:val="sk-SK"/>
-        </w:rPr>
-        <w:t>/h</w:t>
+        <w:t>expr.c/h</w:t>
       </w:r>
       <w:r>
         <w:rPr>
@@ -2551,7 +2133,6 @@
         </w:rPr>
         <w:t xml:space="preserve">(najmä v súbore </w:t>
       </w:r>
-      <w:proofErr w:type="spellStart"/>
       <w:r>
         <w:rPr>
           <w:i/>
@@ -2561,7 +2142,6 @@
         </w:rPr>
         <w:t>expr.c</w:t>
       </w:r>
-      <w:proofErr w:type="spellEnd"/>
       <w:r>
         <w:rPr>
           <w:i/>
@@ -2576,7 +2156,6 @@
         </w:rPr>
         <w:t xml:space="preserve"> ale sčasti aj v </w:t>
       </w:r>
-      <w:proofErr w:type="spellStart"/>
       <w:r>
         <w:rPr>
           <w:i/>
@@ -2585,14 +2164,12 @@
         </w:rPr>
         <w:t>parser.c</w:t>
       </w:r>
-      <w:proofErr w:type="spellEnd"/>
       <w:r>
         <w:rPr>
           <w:lang w:val="sk-SK"/>
         </w:rPr>
         <w:t xml:space="preserve"> a </w:t>
       </w:r>
-      <w:proofErr w:type="spellStart"/>
       <w:r>
         <w:rPr>
           <w:i/>
@@ -2601,7 +2178,6 @@
         </w:rPr>
         <w:t>generator.c</w:t>
       </w:r>
-      <w:proofErr w:type="spellEnd"/>
       <w:r>
         <w:rPr>
           <w:lang w:val="sk-SK"/>
@@ -2663,83 +2239,61 @@
         <w:rPr>
           <w:lang w:val="sk-SK"/>
         </w:rPr>
-        <w:t xml:space="preserve">Na určovanie priority operátorov je použitá </w:t>
-      </w:r>
-      <w:proofErr w:type="spellStart"/>
-      <w:r>
-        <w:rPr>
-          <w:lang w:val="sk-SK"/>
-        </w:rPr>
-        <w:t>precedenčná</w:t>
-      </w:r>
-      <w:proofErr w:type="spellEnd"/>
-      <w:r>
-        <w:rPr>
-          <w:lang w:val="sk-SK"/>
-        </w:rPr>
-        <w:t xml:space="preserve"> </w:t>
-      </w:r>
-      <w:proofErr w:type="spellStart"/>
-      <w:r>
-        <w:rPr>
-          <w:lang w:val="sk-SK"/>
-        </w:rPr>
-        <w:t>tabulka</w:t>
-      </w:r>
-      <w:proofErr w:type="spellEnd"/>
-      <w:r>
-        <w:rPr>
-          <w:lang w:val="sk-SK"/>
-        </w:rPr>
-        <w:t xml:space="preserve"> (príloha 7.4)</w:t>
-      </w:r>
-      <w:r>
-        <w:rPr>
-          <w:lang w:val="sk-SK"/>
-        </w:rPr>
-        <w:t xml:space="preserve"> </w:t>
-      </w:r>
-      <w:proofErr w:type="spellStart"/>
-      <w:r>
-        <w:rPr>
-          <w:lang w:val="sk-SK"/>
-        </w:rPr>
-        <w:t>podla</w:t>
-      </w:r>
-      <w:proofErr w:type="spellEnd"/>
-      <w:r>
-        <w:rPr>
-          <w:lang w:val="sk-SK"/>
-        </w:rPr>
-        <w:t xml:space="preserve"> ktorej sú následne riadené operácie na </w:t>
-      </w:r>
-      <w:proofErr w:type="spellStart"/>
-      <w:r>
-        <w:rPr>
-          <w:lang w:val="sk-SK"/>
-        </w:rPr>
-        <w:t>zásobniku</w:t>
-      </w:r>
-      <w:proofErr w:type="spellEnd"/>
-      <w:r>
-        <w:rPr>
-          <w:lang w:val="sk-SK"/>
-        </w:rPr>
-        <w:t xml:space="preserve">. Operátory s rovnakou prioritou (+ , - alebo / , *) sú </w:t>
-      </w:r>
-      <w:proofErr w:type="spellStart"/>
-      <w:r>
-        <w:rPr>
-          <w:lang w:val="sk-SK"/>
-        </w:rPr>
-        <w:t>kvoli</w:t>
-      </w:r>
-      <w:proofErr w:type="spellEnd"/>
-      <w:r>
-        <w:rPr>
-          <w:lang w:val="sk-SK"/>
-        </w:rPr>
-        <w:t xml:space="preserve"> zjednodušeniu implementácie zapísané v jednom riadku/stĺpci.</w:t>
+        <w:t>Na určovanie priority operátorov je použitá precedenčná tabu</w:t>
+      </w:r>
+      <w:r>
+        <w:rPr>
+          <w:lang w:val="sk-SK"/>
+        </w:rPr>
+        <w:t>ľ</w:t>
+      </w:r>
+      <w:r>
+        <w:rPr>
+          <w:lang w:val="sk-SK"/>
+        </w:rPr>
+        <w:t>ka (príloha 7.4)</w:t>
+      </w:r>
+      <w:r>
+        <w:rPr>
+          <w:lang w:val="sk-SK"/>
+        </w:rPr>
+        <w:t xml:space="preserve"> po</w:t>
+      </w:r>
+      <w:r>
+        <w:rPr>
+          <w:lang w:val="sk-SK"/>
+        </w:rPr>
+        <w:t>dľ</w:t>
+      </w:r>
+      <w:r>
+        <w:rPr>
+          <w:lang w:val="sk-SK"/>
+        </w:rPr>
+        <w:t>a ktorej sú následne riadené operácie na zásobn</w:t>
+      </w:r>
+      <w:r>
+        <w:rPr>
+          <w:lang w:val="sk-SK"/>
+        </w:rPr>
+        <w:t>í</w:t>
+      </w:r>
+      <w:r>
+        <w:rPr>
+          <w:lang w:val="sk-SK"/>
+        </w:rPr>
+        <w:t>ku. Operátory s rovnakou prioritou (+ , - alebo / , *) sú kv</w:t>
+      </w:r>
+      <w:r>
+        <w:rPr>
+          <w:lang w:val="sk-SK"/>
+        </w:rPr>
+        <w:t>ô</w:t>
+      </w:r>
+      <w:r>
+        <w:rPr>
+          <w:lang w:val="sk-SK"/>
+        </w:rPr>
+        <w:t>li zjednodušeniu implementácie zapísané v jednom riadku/stĺpci.</w:t>
       </w:r>
       <w:r>
         <w:rPr>
@@ -2751,49 +2305,31 @@
         <w:rPr>
           <w:lang w:val="sk-SK"/>
         </w:rPr>
-        <w:t xml:space="preserve"> </w:t>
-      </w:r>
-      <w:proofErr w:type="spellStart"/>
-      <w:r>
-        <w:rPr>
-          <w:lang w:val="sk-SK"/>
-        </w:rPr>
-        <w:t>Podla</w:t>
-      </w:r>
-      <w:proofErr w:type="spellEnd"/>
-      <w:r>
-        <w:rPr>
-          <w:lang w:val="sk-SK"/>
-        </w:rPr>
-        <w:t xml:space="preserve"> kombinácie týchto </w:t>
-      </w:r>
-      <w:proofErr w:type="spellStart"/>
-      <w:r>
-        <w:rPr>
-          <w:lang w:val="sk-SK"/>
-        </w:rPr>
-        <w:t>operandov</w:t>
-      </w:r>
-      <w:proofErr w:type="spellEnd"/>
-      <w:r>
-        <w:rPr>
-          <w:lang w:val="sk-SK"/>
-        </w:rPr>
-        <w:t xml:space="preserve"> a </w:t>
-      </w:r>
-      <w:proofErr w:type="spellStart"/>
-      <w:r>
-        <w:rPr>
-          <w:lang w:val="sk-SK"/>
-        </w:rPr>
-        <w:t>precedenčnej</w:t>
-      </w:r>
-      <w:proofErr w:type="spellEnd"/>
-      <w:r>
-        <w:rPr>
-          <w:lang w:val="sk-SK"/>
-        </w:rPr>
-        <w:t xml:space="preserve"> tabuľky analyzátor určuje operáciu (znak &lt;,&gt;,=) ktorú je potrebné vykonať pre správne analyzovanie výrazu. </w:t>
+        <w:t xml:space="preserve"> Pod</w:t>
+      </w:r>
+      <w:r>
+        <w:rPr>
+          <w:lang w:val="sk-SK"/>
+        </w:rPr>
+        <w:t>ľ</w:t>
+      </w:r>
+      <w:r>
+        <w:rPr>
+          <w:lang w:val="sk-SK"/>
+        </w:rPr>
+        <w:t>a kombinácie týchto operando</w:t>
+      </w:r>
+      <w:r>
+        <w:rPr>
+          <w:lang w:val="sk-SK"/>
+        </w:rPr>
+        <w:t>v</w:t>
+      </w:r>
+      <w:r>
+        <w:rPr>
+          <w:lang w:val="sk-SK"/>
+        </w:rPr>
+        <w:t xml:space="preserve"> a precedenčnej tabuľky analyzátor určuje operáciu (znak &lt;,&gt;,=) ktorú je potrebné vykonať pre správne analyzovanie výrazu. </w:t>
       </w:r>
     </w:p>
     <w:p>
@@ -2810,58 +2346,44 @@
         </w:rPr>
         <w:t xml:space="preserve">Pri znaku = vložíme aktuálne prijatý symbol na vrchol zásobníku a pokračujeme získaním </w:t>
       </w:r>
-      <w:proofErr w:type="spellStart"/>
-      <w:r>
-        <w:rPr>
-          <w:lang w:val="sk-SK"/>
-        </w:rPr>
-        <w:t>dalšieho</w:t>
-      </w:r>
-      <w:proofErr w:type="spellEnd"/>
-      <w:r>
-        <w:rPr>
-          <w:lang w:val="sk-SK"/>
-        </w:rPr>
-        <w:t xml:space="preserve"> tokenu. Pri znaku &lt;  vložíme na </w:t>
-      </w:r>
-      <w:proofErr w:type="spellStart"/>
-      <w:r>
-        <w:rPr>
-          <w:lang w:val="sk-SK"/>
-        </w:rPr>
-        <w:t>vrchý</w:t>
-      </w:r>
-      <w:proofErr w:type="spellEnd"/>
-      <w:r>
-        <w:rPr>
-          <w:lang w:val="sk-SK"/>
-        </w:rPr>
-        <w:t xml:space="preserve"> terminál zásobníku pomocou funkcie </w:t>
-      </w:r>
-      <w:proofErr w:type="spellStart"/>
+      <w:r>
+        <w:rPr>
+          <w:lang w:val="sk-SK"/>
+        </w:rPr>
+        <w:t>ď</w:t>
+      </w:r>
+      <w:r>
+        <w:rPr>
+          <w:lang w:val="sk-SK"/>
+        </w:rPr>
+        <w:t>alšieho tokenu. Pri znaku &lt;  vložíme na vrch zásobníku</w:t>
+      </w:r>
+      <w:r>
+        <w:rPr>
+          <w:lang w:val="sk-SK"/>
+        </w:rPr>
+        <w:t xml:space="preserve"> </w:t>
+      </w:r>
+      <w:r>
+        <w:rPr>
+          <w:lang w:val="sk-SK"/>
+        </w:rPr>
+        <w:t xml:space="preserve">pomocou funkcie </w:t>
+      </w:r>
       <w:r>
         <w:rPr>
           <w:i/>
           <w:iCs/>
           <w:lang w:val="sk-SK"/>
         </w:rPr>
-        <w:t>sym_insert_stop_NT</w:t>
-      </w:r>
-      <w:proofErr w:type="spellEnd"/>
+        <w:t>sym_insert_stop_NT()</w:t>
+      </w:r>
       <w:r>
         <w:rPr>
           <w:i/>
           <w:iCs/>
           <w:lang w:val="sk-SK"/>
         </w:rPr>
-        <w:t>()</w:t>
-      </w:r>
-      <w:r>
-        <w:rPr>
-          <w:i/>
-          <w:iCs/>
-          <w:lang w:val="sk-SK"/>
-        </w:rPr>
         <w:t xml:space="preserve"> </w:t>
       </w:r>
       <w:r>
@@ -2876,47 +2398,29 @@
         </w:rPr>
         <w:t xml:space="preserve"> a pokračujeme získaním </w:t>
       </w:r>
-      <w:proofErr w:type="spellStart"/>
-      <w:r>
-        <w:rPr>
-          <w:lang w:val="sk-SK"/>
-        </w:rPr>
-        <w:t>dalšieho</w:t>
-      </w:r>
-      <w:proofErr w:type="spellEnd"/>
-      <w:r>
-        <w:rPr>
-          <w:lang w:val="sk-SK"/>
-        </w:rPr>
-        <w:t xml:space="preserve"> tokenu. Pri znaku &gt; redukujeme znaky na zásobníku </w:t>
-      </w:r>
-      <w:proofErr w:type="spellStart"/>
-      <w:r>
-        <w:rPr>
-          <w:lang w:val="sk-SK"/>
-        </w:rPr>
-        <w:t>podla</w:t>
-      </w:r>
-      <w:proofErr w:type="spellEnd"/>
-      <w:r>
-        <w:rPr>
-          <w:lang w:val="sk-SK"/>
-        </w:rPr>
-        <w:t xml:space="preserve"> pravidiel až po </w:t>
-      </w:r>
-      <w:proofErr w:type="spellStart"/>
-      <w:r>
-        <w:rPr>
-          <w:lang w:val="sk-SK"/>
-        </w:rPr>
-        <w:t>najbližšií</w:t>
-      </w:r>
-      <w:proofErr w:type="spellEnd"/>
-      <w:r>
-        <w:rPr>
-          <w:lang w:val="sk-SK"/>
-        </w:rPr>
-        <w:t xml:space="preserve"> znak STOP, kde sa otestuje správnosť </w:t>
+      <w:r>
+        <w:rPr>
+          <w:lang w:val="sk-SK"/>
+        </w:rPr>
+        <w:t>ď</w:t>
+      </w:r>
+      <w:r>
+        <w:rPr>
+          <w:lang w:val="sk-SK"/>
+        </w:rPr>
+        <w:t>alšieho tokenu. Pri znaku &gt; redukujeme znaky na zásobníku pod</w:t>
+      </w:r>
+      <w:r>
+        <w:rPr>
+          <w:lang w:val="sk-SK"/>
+        </w:rPr>
+        <w:t>ľ</w:t>
+      </w:r>
+      <w:r>
+        <w:rPr>
+          <w:lang w:val="sk-SK"/>
+        </w:rPr>
+        <w:t xml:space="preserve">a pravidiel až po najbližší znak STOP, kde sa otestuje správnosť </w:t>
       </w:r>
       <w:r>
         <w:rPr>
@@ -2936,19 +2440,17 @@
         </w:rPr>
         <w:t xml:space="preserve">. Tento proces prebieha pokiaľ sa v zásobníku nenachádza žiaden </w:t>
       </w:r>
-      <w:proofErr w:type="spellStart"/>
-      <w:r>
-        <w:rPr>
-          <w:lang w:val="sk-SK"/>
-        </w:rPr>
-        <w:t>další</w:t>
-      </w:r>
-      <w:proofErr w:type="spellEnd"/>
-      <w:r>
-        <w:rPr>
-          <w:lang w:val="sk-SK"/>
-        </w:rPr>
-        <w:t xml:space="preserve"> znak.</w:t>
+      <w:r>
+        <w:rPr>
+          <w:lang w:val="sk-SK"/>
+        </w:rPr>
+        <w:t>ď</w:t>
+      </w:r>
+      <w:r>
+        <w:rPr>
+          <w:lang w:val="sk-SK"/>
+        </w:rPr>
+        <w:t>alší znak.</w:t>
       </w:r>
     </w:p>
     <w:p>
@@ -2994,21 +2496,7 @@
         <w:rPr>
           <w:lang w:val="sk-SK"/>
         </w:rPr>
-        <w:t xml:space="preserve">Úlohou generátoru je generovať </w:t>
-      </w:r>
-      <w:proofErr w:type="spellStart"/>
-      <w:r>
-        <w:rPr>
-          <w:lang w:val="sk-SK"/>
-        </w:rPr>
-        <w:t>medzikód</w:t>
-      </w:r>
-      <w:proofErr w:type="spellEnd"/>
-      <w:r>
-        <w:rPr>
-          <w:lang w:val="sk-SK"/>
-        </w:rPr>
-        <w:t xml:space="preserve"> IFJcode19 po dokončení kontroly správnosti vstupného kódu</w:t>
+        <w:t>Úlohou generátoru je generovať medzikód IFJcode19 po dokončení kontroly správnosti vstupného kódu</w:t>
       </w:r>
       <w:r>
         <w:rPr>
@@ -3016,7 +2504,6 @@
         </w:rPr>
         <w:t xml:space="preserve">. Funkcie na generovanie kódu sú uložené v súbore </w:t>
       </w:r>
-      <w:proofErr w:type="spellStart"/>
       <w:r>
         <w:rPr>
           <w:i/>
@@ -3025,20 +2512,192 @@
         </w:rPr>
         <w:t>generator.c</w:t>
       </w:r>
-      <w:proofErr w:type="spellEnd"/>
       <w:r>
         <w:rPr>
           <w:lang w:val="sk-SK"/>
         </w:rPr>
         <w:t>. Vygenerovaný kód a inštrukcie, sú zapisované do dynamického reťazca, ktorý je na záver vypísaný na štandardný výstup.</w:t>
       </w:r>
-    </w:p>
-    <w:p>
-      <w:pPr>
-        <w:rPr>
-          <w:lang w:val="sk-SK"/>
-        </w:rPr>
-      </w:pPr>
+      <w:r>
+        <w:rPr>
+          <w:lang w:val="sk-SK"/>
+        </w:rPr>
+        <w:t xml:space="preserve"> </w:t>
+      </w:r>
+    </w:p>
+    <w:p>
+      <w:pPr>
+        <w:ind w:firstLine="720"/>
+        <w:jc w:val="both"/>
+        <w:rPr>
+          <w:lang w:val="sk-SK"/>
+        </w:rPr>
+      </w:pPr>
+      <w:r>
+        <w:rPr>
+          <w:lang w:val="sk-SK"/>
+        </w:rPr>
+        <w:t>V našom riešení projektu IFJ19 generátor bohužiaľ nie je kompletný, kvôli problémom v komunikácii a následnom časovom sklze, ktorý sme už nedokázali dobehnúť. Našou základnou myšlienkou bolo</w:t>
+      </w:r>
+      <w:r>
+        <w:rPr>
+          <w:lang w:val="sk-SK"/>
+        </w:rPr>
+        <w:t xml:space="preserve"> na určitých miestach v syntaktickej a sémantickej analýze generovať potrebné inštrukcie IFJcode19 do dynamicky alokovaného reťazca.</w:t>
+      </w:r>
+    </w:p>
+    <w:p>
+      <w:pPr>
+        <w:ind w:firstLine="720"/>
+        <w:jc w:val="both"/>
+        <w:rPr>
+          <w:lang w:val="sk-SK"/>
+        </w:rPr>
+      </w:pPr>
+      <w:r>
+        <w:t>Generovanie zabezpečujú</w:t>
+      </w:r>
+      <w:r>
+        <w:t xml:space="preserve"> rôzne funkcie</w:t>
+      </w:r>
+      <w:r>
+        <w:t>,</w:t>
+      </w:r>
+      <w:r>
+        <w:t xml:space="preserve"> ktoré slúžia na generovanie výsledného kódu. Funkcia </w:t>
+      </w:r>
+      <w:r>
+        <w:rPr>
+          <w:i/>
+          <w:iCs/>
+        </w:rPr>
+        <w:t>generateHead()</w:t>
+      </w:r>
+      <w:r>
+        <w:t xml:space="preserve"> generuje hlavičku</w:t>
+      </w:r>
+      <w:r>
+        <w:t xml:space="preserve"> </w:t>
+      </w:r>
+      <w:r>
+        <w:rPr>
+          <w:i/>
+          <w:iCs/>
+        </w:rPr>
+        <w:t>.IFJcode19</w:t>
+      </w:r>
+      <w:r>
+        <w:t xml:space="preserve"> a</w:t>
+      </w:r>
+      <w:r>
+        <w:t xml:space="preserve"> </w:t>
+      </w:r>
+      <w:r>
+        <w:t>pomocné</w:t>
+      </w:r>
+      <w:r>
+        <w:t xml:space="preserve"> globálne</w:t>
+      </w:r>
+      <w:r>
+        <w:t xml:space="preserve"> premenné</w:t>
+      </w:r>
+      <w:r>
+        <w:t>,</w:t>
+      </w:r>
+      <w:r>
+        <w:t xml:space="preserve"> tá je generovaná ako prvá, </w:t>
+      </w:r>
+      <w:r>
+        <w:lastRenderedPageBreak/>
+        <w:t>hneď po inicializácii dynamického reťazca pre zápis inštrukcii. Pokračujeme funkciou</w:t>
+      </w:r>
+      <w:r>
+        <w:t xml:space="preserve"> </w:t>
+      </w:r>
+      <w:r>
+        <w:rPr>
+          <w:i/>
+          <w:iCs/>
+        </w:rPr>
+        <w:t>generateBuiltIn()</w:t>
+      </w:r>
+      <w:r>
+        <w:rPr>
+          <w:i/>
+          <w:iCs/>
+        </w:rPr>
+        <w:t xml:space="preserve">, </w:t>
+      </w:r>
+      <w:r>
+        <w:t>ktorá vygeneruje vstavané funkcie IFJ19 ečte pred hlavným telom programu</w:t>
+      </w:r>
+      <w:r>
+        <w:t>.</w:t>
+      </w:r>
+      <w:r>
+        <w:t xml:space="preserve"> </w:t>
+      </w:r>
+      <w:r>
+        <w:t xml:space="preserve"> </w:t>
+      </w:r>
+      <w:r>
+        <w:t>Následne je vo výslednom kóde generovan</w:t>
+      </w:r>
+      <w:r>
+        <w:t>é</w:t>
+      </w:r>
+      <w:r>
+        <w:t xml:space="preserve"> </w:t>
+      </w:r>
+      <w:r>
+        <w:t xml:space="preserve">náveštie </w:t>
+      </w:r>
+      <w:r>
+        <w:rPr>
+          <w:b/>
+          <w:bCs/>
+        </w:rPr>
+        <w:t>MAIN</w:t>
+      </w:r>
+      <w:r>
+        <w:t>, ktoré je vygenerované ešte pred samotným začiatkom parsovania programu</w:t>
+      </w:r>
+      <w:r>
+        <w:t xml:space="preserve"> funkciou generateMain(</w:t>
+      </w:r>
+      <w:r>
+        <w:t xml:space="preserve">). </w:t>
+      </w:r>
+      <w:r>
+        <w:t>Samotné funkcie vstupného kódu ( if, while, deklar</w:t>
+      </w:r>
+      <w:r>
+        <w:t>á</w:t>
+      </w:r>
+      <w:r>
+        <w:t>cia premenných, priradenie hodnoty, deklar</w:t>
+      </w:r>
+      <w:r>
+        <w:t>á</w:t>
+      </w:r>
+      <w:r>
+        <w:t>cia funkc</w:t>
+      </w:r>
+      <w:r>
+        <w:t>ii</w:t>
+      </w:r>
+      <w:r>
+        <w:t xml:space="preserve"> atď. ) sú volané v potrebný moment počas syntaktickej analýzy alebo sémantickej analýzy.</w:t>
+      </w:r>
+      <w:r>
+        <w:t xml:space="preserve"> Na záver je generované správne ukončenie hlavného tela program</w:t>
+      </w:r>
+      <w:r>
+        <w:t>u</w:t>
+      </w:r>
+      <w:r>
+        <w:t xml:space="preserve"> a výsledok vypísaný na štandardný výstup.</w:t>
+      </w:r>
     </w:p>
     <w:p>
       <w:pPr>
@@ -3052,7 +2711,6 @@
         <w:rPr>
           <w:lang w:val="sk-SK"/>
         </w:rPr>
-        <w:lastRenderedPageBreak/>
         <w:t>4. Pomocné súbory</w:t>
       </w:r>
     </w:p>
@@ -3095,89 +2753,157 @@
         </w:rPr>
         <w:t xml:space="preserve">Zásobník obsahuje základné funkcie pre prácu so zásobníkom. Pridali sme funkciu </w:t>
       </w:r>
-      <w:proofErr w:type="spellStart"/>
       <w:r>
         <w:rPr>
           <w:i/>
           <w:iCs/>
           <w:lang w:val="sk-SK"/>
         </w:rPr>
-        <w:t>sym_insert_stop_NT</w:t>
-      </w:r>
-      <w:proofErr w:type="spellEnd"/>
+        <w:t>sym_insert_stop_NT()</w:t>
+      </w:r>
+      <w:r>
+        <w:rPr>
+          <w:lang w:val="sk-SK"/>
+        </w:rPr>
+        <w:t xml:space="preserve"> ktorá vkladá znak STOP na prvé miesto za TERMINAL. Pridaná bola tak isto funkcia </w:t>
+      </w:r>
       <w:r>
         <w:rPr>
           <w:i/>
           <w:iCs/>
           <w:lang w:val="sk-SK"/>
         </w:rPr>
-        <w:t>()</w:t>
-      </w:r>
-      <w:r>
-        <w:rPr>
-          <w:lang w:val="sk-SK"/>
-        </w:rPr>
-        <w:t xml:space="preserve"> ktorá vkladá znak STOP na prvé miesto za TERMINAL. Pridaná bola tak isto funkcia </w:t>
-      </w:r>
-      <w:proofErr w:type="spellStart"/>
+        <w:t>symbol_top_term()</w:t>
+      </w:r>
+      <w:r>
+        <w:rPr>
+          <w:lang w:val="sk-SK"/>
+        </w:rPr>
+        <w:t xml:space="preserve"> ktorej </w:t>
+      </w:r>
+      <w:r>
+        <w:rPr>
+          <w:lang w:val="sk-SK"/>
+        </w:rPr>
+        <w:t>úlohou</w:t>
+      </w:r>
+      <w:r>
+        <w:rPr>
+          <w:lang w:val="sk-SK"/>
+        </w:rPr>
+        <w:t xml:space="preserve"> je vrátiť najvrchnejší terminál zo zásobníku.</w:t>
+      </w:r>
+    </w:p>
+    <w:p>
+      <w:pPr>
+        <w:pStyle w:val="Nadpis2"/>
+        <w:rPr>
+          <w:lang w:val="sk-SK"/>
+        </w:rPr>
+      </w:pPr>
+      <w:r>
+        <w:rPr>
+          <w:lang w:val="sk-SK"/>
+        </w:rPr>
+        <w:t xml:space="preserve">4.2 </w:t>
+      </w:r>
+      <w:r>
+        <w:rPr>
+          <w:lang w:val="sk-SK"/>
+        </w:rPr>
+        <w:t>Tabuľka symbolov</w:t>
+      </w:r>
+    </w:p>
+    <w:p>
+      <w:pPr>
+        <w:jc w:val="both"/>
+        <w:rPr>
+          <w:lang w:val="sk-SK"/>
+        </w:rPr>
+      </w:pPr>
+      <w:r>
+        <w:rPr>
+          <w:lang w:val="sk-SK"/>
+        </w:rPr>
+        <w:tab/>
+        <w:t>Tabuľka symbolov je v našom projekte vypracovaná ako tabuľka s rozptýlenými položkami (hash tabuľku). Pri implementácii sme využili znalosti z predmetu IAL, ale taktiež z predmetu IJC, kde bolo úlohou implementovať práve hash tabuľku. Preto sme už vytvorenú hash tabuľku modifikovali na potreby k vypracovaniu projektu.</w:t>
+      </w:r>
+    </w:p>
+    <w:p>
+      <w:pPr>
+        <w:jc w:val="both"/>
+        <w:rPr>
+          <w:lang w:val="sk-SK"/>
+        </w:rPr>
+      </w:pPr>
+      <w:r>
+        <w:rPr>
+          <w:lang w:val="sk-SK"/>
+        </w:rPr>
+        <w:tab/>
+        <w:t xml:space="preserve">Tabuľka obsahuje položky, kde každá položka uchováva informácie ako sú </w:t>
+      </w:r>
       <w:r>
         <w:rPr>
           <w:i/>
           <w:iCs/>
           <w:lang w:val="sk-SK"/>
         </w:rPr>
-        <w:t>symbol_top_term</w:t>
-      </w:r>
-      <w:proofErr w:type="spellEnd"/>
+        <w:t>key, Data, next</w:t>
+      </w:r>
+      <w:r>
+        <w:rPr>
+          <w:lang w:val="sk-SK"/>
+        </w:rPr>
+        <w:t xml:space="preserve"> pričom next je ukazateľ na nasledovníka v tabuľke, Data je štruktúra, ktorá v sebe uchováva infromácie, ktoré využívame predovšetkým v syntaktickej analýze a key je kľúč k danej položke.</w:t>
+      </w:r>
+    </w:p>
+    <w:p>
+      <w:pPr>
+        <w:jc w:val="both"/>
+        <w:rPr>
+          <w:lang w:val="sk-SK"/>
+        </w:rPr>
+      </w:pPr>
+      <w:r>
+        <w:rPr>
+          <w:lang w:val="sk-SK"/>
+        </w:rPr>
+        <w:tab/>
+        <w:t xml:space="preserve">Veľkosť hash tabuľky musí byť prvočíslo a tak sme si spolu s kolegami vybrali hodnotu </w:t>
+      </w:r>
+      <w:r>
+        <w:rPr>
+          <w:b/>
+          <w:bCs/>
+          <w:lang w:val="sk-SK"/>
+        </w:rPr>
+        <w:t>32771</w:t>
+      </w:r>
+      <w:r>
+        <w:rPr>
+          <w:lang w:val="sk-SK"/>
+        </w:rPr>
+        <w:t xml:space="preserve">. Táto hodnota bola vybraná preto, aby sme zabezpečili dostatočne veľkú kapacitu k účelom projektu a taktiež pri porovnávaní časovej výkonnosti pomocou príkazu </w:t>
+      </w:r>
       <w:r>
         <w:rPr>
           <w:i/>
           <w:iCs/>
           <w:lang w:val="sk-SK"/>
         </w:rPr>
-        <w:t>()</w:t>
-      </w:r>
-      <w:r>
-        <w:rPr>
-          <w:lang w:val="sk-SK"/>
-        </w:rPr>
-        <w:t xml:space="preserve"> ktorej </w:t>
-      </w:r>
-      <w:r>
-        <w:rPr>
-          <w:lang w:val="sk-SK"/>
-        </w:rPr>
-        <w:t>úlohou</w:t>
-      </w:r>
-      <w:r>
-        <w:rPr>
-          <w:lang w:val="sk-SK"/>
-        </w:rPr>
-        <w:t xml:space="preserve"> je vrátiť najvrchnejší terminál zo zásobníku.</w:t>
+        <w:t>time</w:t>
+      </w:r>
+      <w:r>
+        <w:rPr>
+          <w:lang w:val="sk-SK"/>
+        </w:rPr>
+        <w:t xml:space="preserve"> nám práve táto hodnota vyšla ako najlepšia možnosť.</w:t>
       </w:r>
     </w:p>
     <w:p>
       <w:pPr>
         <w:pStyle w:val="Nadpis2"/>
-        <w:rPr>
-          <w:lang w:val="sk-SK"/>
-        </w:rPr>
-      </w:pPr>
-      <w:r>
-        <w:rPr>
-          <w:lang w:val="sk-SK"/>
-        </w:rPr>
-        <w:t xml:space="preserve">4.2 </w:t>
-      </w:r>
-      <w:r>
-        <w:rPr>
-          <w:lang w:val="sk-SK"/>
-        </w:rPr>
-        <w:t>Tabuľka symbolov</w:t>
-      </w:r>
-    </w:p>
-    <w:p>
-      <w:pPr>
         <w:jc w:val="both"/>
         <w:rPr>
           <w:lang w:val="sk-SK"/>
@@ -3187,50 +2913,7 @@
         <w:rPr>
           <w:lang w:val="sk-SK"/>
         </w:rPr>
-        <w:tab/>
-        <w:t>Tabuľka symbolov je v našom projekte vypracovaná ako tabuľka s rozptýlenými položkami (</w:t>
-      </w:r>
-      <w:proofErr w:type="spellStart"/>
-      <w:r>
-        <w:rPr>
-          <w:lang w:val="sk-SK"/>
-        </w:rPr>
-        <w:t>hash</w:t>
-      </w:r>
-      <w:proofErr w:type="spellEnd"/>
-      <w:r>
-        <w:rPr>
-          <w:lang w:val="sk-SK"/>
-        </w:rPr>
-        <w:t xml:space="preserve"> tabuľku). Pri implementácii sme využili znalosti z predmetu IAL, ale taktiež z predmetu IJC, kde bolo úlohou implementovať práve </w:t>
-      </w:r>
-      <w:proofErr w:type="spellStart"/>
-      <w:r>
-        <w:rPr>
-          <w:lang w:val="sk-SK"/>
-        </w:rPr>
-        <w:t>hash</w:t>
-      </w:r>
-      <w:proofErr w:type="spellEnd"/>
-      <w:r>
-        <w:rPr>
-          <w:lang w:val="sk-SK"/>
-        </w:rPr>
-        <w:t xml:space="preserve"> tabuľku. Preto sme už vytvorenú </w:t>
-      </w:r>
-      <w:proofErr w:type="spellStart"/>
-      <w:r>
-        <w:rPr>
-          <w:lang w:val="sk-SK"/>
-        </w:rPr>
-        <w:t>hash</w:t>
-      </w:r>
-      <w:proofErr w:type="spellEnd"/>
-      <w:r>
-        <w:rPr>
-          <w:lang w:val="sk-SK"/>
-        </w:rPr>
-        <w:t xml:space="preserve"> tabuľku modifikovali na potreby k vypracovaniu projektu.</w:t>
+        <w:t>4.3 Dynamický reťazec</w:t>
       </w:r>
     </w:p>
     <w:p>
@@ -3245,229 +2928,16 @@
           <w:lang w:val="sk-SK"/>
         </w:rPr>
         <w:tab/>
-        <w:t xml:space="preserve">Tabuľka obsahuje položky, kde každá položka uchováva informácie ako sú </w:t>
-      </w:r>
-      <w:proofErr w:type="spellStart"/>
+        <w:t xml:space="preserve">Pri implementácii lexikálneho analyzátoru sme si vytvorili aj pomocný súbor </w:t>
+      </w:r>
       <w:r>
         <w:rPr>
           <w:i/>
           <w:iCs/>
           <w:lang w:val="sk-SK"/>
         </w:rPr>
-        <w:t>key</w:t>
-      </w:r>
-      <w:proofErr w:type="spellEnd"/>
-      <w:r>
-        <w:rPr>
-          <w:i/>
-          <w:iCs/>
-          <w:lang w:val="sk-SK"/>
-        </w:rPr>
-        <w:t xml:space="preserve">, </w:t>
-      </w:r>
-      <w:proofErr w:type="spellStart"/>
-      <w:r>
-        <w:rPr>
-          <w:i/>
-          <w:iCs/>
-          <w:lang w:val="sk-SK"/>
-        </w:rPr>
-        <w:t>Data</w:t>
-      </w:r>
-      <w:proofErr w:type="spellEnd"/>
-      <w:r>
-        <w:rPr>
-          <w:i/>
-          <w:iCs/>
-          <w:lang w:val="sk-SK"/>
-        </w:rPr>
-        <w:t xml:space="preserve">, </w:t>
-      </w:r>
-      <w:proofErr w:type="spellStart"/>
-      <w:r>
-        <w:rPr>
-          <w:i/>
-          <w:iCs/>
-          <w:lang w:val="sk-SK"/>
-        </w:rPr>
-        <w:t>next</w:t>
-      </w:r>
-      <w:proofErr w:type="spellEnd"/>
-      <w:r>
-        <w:rPr>
-          <w:lang w:val="sk-SK"/>
-        </w:rPr>
-        <w:t xml:space="preserve"> pričom </w:t>
-      </w:r>
-      <w:proofErr w:type="spellStart"/>
-      <w:r>
-        <w:rPr>
-          <w:lang w:val="sk-SK"/>
-        </w:rPr>
-        <w:t>next</w:t>
-      </w:r>
-      <w:proofErr w:type="spellEnd"/>
-      <w:r>
-        <w:rPr>
-          <w:lang w:val="sk-SK"/>
-        </w:rPr>
-        <w:t xml:space="preserve"> je </w:t>
-      </w:r>
-      <w:proofErr w:type="spellStart"/>
-      <w:r>
-        <w:rPr>
-          <w:lang w:val="sk-SK"/>
-        </w:rPr>
-        <w:t>ukazateľ</w:t>
-      </w:r>
-      <w:proofErr w:type="spellEnd"/>
-      <w:r>
-        <w:rPr>
-          <w:lang w:val="sk-SK"/>
-        </w:rPr>
-        <w:t xml:space="preserve"> na nasledovníka v tabuľke, </w:t>
-      </w:r>
-      <w:proofErr w:type="spellStart"/>
-      <w:r>
-        <w:rPr>
-          <w:lang w:val="sk-SK"/>
-        </w:rPr>
-        <w:t>Data</w:t>
-      </w:r>
-      <w:proofErr w:type="spellEnd"/>
-      <w:r>
-        <w:rPr>
-          <w:lang w:val="sk-SK"/>
-        </w:rPr>
-        <w:t xml:space="preserve"> je štruktúra, ktorá v sebe uchováva </w:t>
-      </w:r>
-      <w:proofErr w:type="spellStart"/>
-      <w:r>
-        <w:rPr>
-          <w:lang w:val="sk-SK"/>
-        </w:rPr>
-        <w:t>infromácie</w:t>
-      </w:r>
-      <w:proofErr w:type="spellEnd"/>
-      <w:r>
-        <w:rPr>
-          <w:lang w:val="sk-SK"/>
-        </w:rPr>
-        <w:t>, ktoré využívame predovšetkým v syntaktickej analýze a </w:t>
-      </w:r>
-      <w:proofErr w:type="spellStart"/>
-      <w:r>
-        <w:rPr>
-          <w:lang w:val="sk-SK"/>
-        </w:rPr>
-        <w:t>key</w:t>
-      </w:r>
-      <w:proofErr w:type="spellEnd"/>
-      <w:r>
-        <w:rPr>
-          <w:lang w:val="sk-SK"/>
-        </w:rPr>
-        <w:t xml:space="preserve"> je kľúč k danej položke.</w:t>
-      </w:r>
-    </w:p>
-    <w:p>
-      <w:pPr>
-        <w:jc w:val="both"/>
-        <w:rPr>
-          <w:lang w:val="sk-SK"/>
-        </w:rPr>
-      </w:pPr>
-      <w:r>
-        <w:rPr>
-          <w:lang w:val="sk-SK"/>
-        </w:rPr>
-        <w:tab/>
-        <w:t xml:space="preserve">Veľkosť </w:t>
-      </w:r>
-      <w:proofErr w:type="spellStart"/>
-      <w:r>
-        <w:rPr>
-          <w:lang w:val="sk-SK"/>
-        </w:rPr>
-        <w:t>hash</w:t>
-      </w:r>
-      <w:proofErr w:type="spellEnd"/>
-      <w:r>
-        <w:rPr>
-          <w:lang w:val="sk-SK"/>
-        </w:rPr>
-        <w:t xml:space="preserve"> tabuľky musí byť prvočíslo a tak sme si spolu s kolegami vybrali hodnotu </w:t>
-      </w:r>
-      <w:r>
-        <w:rPr>
-          <w:b/>
-          <w:bCs/>
-          <w:lang w:val="sk-SK"/>
-        </w:rPr>
-        <w:t>32771</w:t>
-      </w:r>
-      <w:r>
-        <w:rPr>
-          <w:lang w:val="sk-SK"/>
-        </w:rPr>
-        <w:t xml:space="preserve">. Táto hodnota bola vybraná preto, aby sme zabezpečili dostatočne veľkú kapacitu k účelom projektu a taktiež pri porovnávaní časovej výkonnosti pomocou príkazu </w:t>
-      </w:r>
-      <w:proofErr w:type="spellStart"/>
-      <w:r>
-        <w:rPr>
-          <w:i/>
-          <w:iCs/>
-          <w:lang w:val="sk-SK"/>
-        </w:rPr>
-        <w:t>time</w:t>
-      </w:r>
-      <w:proofErr w:type="spellEnd"/>
-      <w:r>
-        <w:rPr>
-          <w:lang w:val="sk-SK"/>
-        </w:rPr>
-        <w:t xml:space="preserve"> nám práve táto hodnota vyšla ako najlepšia možnosť.</w:t>
-      </w:r>
-    </w:p>
-    <w:p>
-      <w:pPr>
-        <w:pStyle w:val="Nadpis2"/>
-        <w:jc w:val="both"/>
-        <w:rPr>
-          <w:lang w:val="sk-SK"/>
-        </w:rPr>
-      </w:pPr>
-      <w:r>
-        <w:rPr>
-          <w:lang w:val="sk-SK"/>
-        </w:rPr>
-        <w:t>4.3 Dynamický reťazec</w:t>
-      </w:r>
-    </w:p>
-    <w:p>
-      <w:pPr>
-        <w:jc w:val="both"/>
-        <w:rPr>
-          <w:lang w:val="sk-SK"/>
-        </w:rPr>
-      </w:pPr>
-      <w:r>
-        <w:rPr>
-          <w:lang w:val="sk-SK"/>
-        </w:rPr>
-        <w:tab/>
-        <w:t xml:space="preserve">Pri implementácii lexikálneho analyzátoru sme si vytvorili aj pomocný súbor </w:t>
-      </w:r>
-      <w:proofErr w:type="spellStart"/>
-      <w:r>
-        <w:rPr>
-          <w:i/>
-          <w:iCs/>
-          <w:lang w:val="sk-SK"/>
-        </w:rPr>
         <w:t>str.c</w:t>
       </w:r>
-      <w:proofErr w:type="spellEnd"/>
       <w:r>
         <w:rPr>
           <w:lang w:val="sk-SK"/>
@@ -3525,21 +2995,7 @@
         <w:rPr>
           <w:lang w:val="sk-SK"/>
         </w:rPr>
-        <w:t xml:space="preserve">V tíme bola práca na jednotlivých častiach projektu rozdelená dopredu počas stretnutí pred zadaním projektu. Počas práce na projekte sme v prípade problému zahájili stretnutie na ktorom sme problém detailne prediskutovali a poradili sa o možných riešeniach. Na vzdialenú komunikáciu sme používali aplikáciu </w:t>
-      </w:r>
-      <w:proofErr w:type="spellStart"/>
-      <w:r>
-        <w:rPr>
-          <w:lang w:val="sk-SK"/>
-        </w:rPr>
-        <w:t>Discord</w:t>
-      </w:r>
-      <w:proofErr w:type="spellEnd"/>
-      <w:r>
-        <w:rPr>
-          <w:lang w:val="sk-SK"/>
-        </w:rPr>
-        <w:t>.</w:t>
+        <w:t>V tíme bola práca na jednotlivých častiach projektu rozdelená dopredu počas stretnutí pred zadaním projektu. Počas práce na projekte sme v prípade problému zahájili stretnutie na ktorom sme problém detailne prediskutovali a poradili sa o možných riešeniach. Na vzdialenú komunikáciu sme používali aplikáciu Discord.</w:t>
       </w:r>
       <w:r>
         <w:rPr>
@@ -3563,16 +3019,49 @@
         <w:rPr>
           <w:lang w:val="sk-SK"/>
         </w:rPr>
-        <w:t>a </w:t>
-      </w:r>
-      <w:proofErr w:type="spellStart"/>
-      <w:r>
-        <w:rPr>
-          <w:lang w:val="sk-SK"/>
-        </w:rPr>
-        <w:t>verzovanie</w:t>
-      </w:r>
-      <w:proofErr w:type="spellEnd"/>
+        <w:t xml:space="preserve">a verzovanie </w:t>
+      </w:r>
+      <w:r>
+        <w:rPr>
+          <w:lang w:val="sk-SK"/>
+        </w:rPr>
+        <w:t>kódu sme používali repozitár GIT.</w:t>
+      </w:r>
+    </w:p>
+    <w:p>
+      <w:pPr>
+        <w:rPr>
+          <w:lang w:val="sk-SK"/>
+        </w:rPr>
+      </w:pPr>
+    </w:p>
+    <w:p>
+      <w:pPr>
+        <w:pStyle w:val="Nadpis2"/>
+        <w:rPr>
+          <w:lang w:val="sk-SK"/>
+        </w:rPr>
+      </w:pPr>
+      <w:r>
+        <w:rPr>
+          <w:lang w:val="sk-SK"/>
+        </w:rPr>
+        <w:t>5</w:t>
+      </w:r>
+      <w:r>
+        <w:rPr>
+          <w:lang w:val="sk-SK"/>
+        </w:rPr>
+        <w:t>.1 Problémy pri práci v tíme</w:t>
+      </w:r>
+    </w:p>
+    <w:p>
+      <w:pPr>
+        <w:jc w:val="both"/>
+        <w:rPr>
+          <w:lang w:val="sk-SK"/>
+        </w:rPr>
+      </w:pPr>
       <w:r>
         <w:rPr>
           <w:lang w:val="sk-SK"/>
@@ -3583,53 +3072,6 @@
         <w:rPr>
           <w:lang w:val="sk-SK"/>
         </w:rPr>
-        <w:t>kódu sme používali repozitár GIT.</w:t>
-      </w:r>
-    </w:p>
-    <w:p>
-      <w:pPr>
-        <w:rPr>
-          <w:lang w:val="sk-SK"/>
-        </w:rPr>
-      </w:pPr>
-    </w:p>
-    <w:p>
-      <w:pPr>
-        <w:pStyle w:val="Nadpis2"/>
-        <w:rPr>
-          <w:lang w:val="sk-SK"/>
-        </w:rPr>
-      </w:pPr>
-      <w:r>
-        <w:rPr>
-          <w:lang w:val="sk-SK"/>
-        </w:rPr>
-        <w:t>5</w:t>
-      </w:r>
-      <w:r>
-        <w:rPr>
-          <w:lang w:val="sk-SK"/>
-        </w:rPr>
-        <w:t>.1 Problémy pri práci v tíme</w:t>
-      </w:r>
-    </w:p>
-    <w:p>
-      <w:pPr>
-        <w:jc w:val="both"/>
-        <w:rPr>
-          <w:lang w:val="sk-SK"/>
-        </w:rPr>
-      </w:pPr>
-      <w:r>
-        <w:rPr>
-          <w:lang w:val="sk-SK"/>
-        </w:rPr>
-        <w:t xml:space="preserve"> </w:t>
-      </w:r>
-      <w:r>
-        <w:rPr>
-          <w:lang w:val="sk-SK"/>
-        </w:rPr>
         <w:tab/>
       </w:r>
       <w:r>
@@ -3648,7 +3090,7 @@
         <w:rPr>
           <w:lang w:val="sk-SK"/>
         </w:rPr>
-        <w:t xml:space="preserve">, ktorú sme sa </w:t>
+        <w:t xml:space="preserve">, ktorú sme </w:t>
       </w:r>
       <w:r>
         <w:rPr>
@@ -3738,7 +3180,19 @@
         <w:rPr>
           <w:lang w:val="sk-SK"/>
         </w:rPr>
-        <w:t xml:space="preserve"> nám značne pomohli s jeho úspešným vypracovaním. Taktiež sme využili vedomosti z ostatných predmetov, hlavne z IAL. Na </w:t>
+        <w:t xml:space="preserve"> nám značne pomohli s jeho úspešným vypracovaním. Taktiež sme využili vedomosti z ostatných predmetov, hlavne z</w:t>
+      </w:r>
+      <w:r>
+        <w:rPr>
+          <w:lang w:val="sk-SK"/>
+        </w:rPr>
+        <w:t xml:space="preserve"> predmetu</w:t>
+      </w:r>
+      <w:r>
+        <w:rPr>
+          <w:lang w:val="sk-SK"/>
+        </w:rPr>
+        <w:t xml:space="preserve"> IAL. Na </w:t>
       </w:r>
       <w:r>
         <w:rPr>
@@ -3758,6 +3212,29 @@
         </w:rPr>
         <w:t xml:space="preserve"> z oblasti prekladačov a vyskúšali sme si prácu v tíme.</w:t>
       </w:r>
+    </w:p>
+    <w:p>
+      <w:pPr>
+        <w:jc w:val="both"/>
+        <w:rPr>
+          <w:lang w:val="sk-SK"/>
+        </w:rPr>
+      </w:pPr>
+      <w:r>
+        <w:rPr>
+          <w:lang w:val="sk-SK"/>
+        </w:rPr>
+        <w:tab/>
+        <w:t>Zhodli sme sa na tom, že projekt bol veľmi zaujímavý a zábavný. Každý z nás si vyskúšal robiť takýto veľký projekt prvý krát a preto nám dal mnoho užitočných skúseností do budúceho štúdia, ale aj profesijnej kariéry</w:t>
+      </w:r>
+      <w:r>
+        <w:rPr>
+          <w:lang w:val="sk-SK"/>
+        </w:rPr>
+        <w:t>.</w:t>
+      </w:r>
+      <w:bookmarkStart w:id="0" w:name="_GoBack"/>
+      <w:bookmarkEnd w:id="0"/>
     </w:p>
     <w:p>
       <w:pPr>
@@ -3806,6 +3283,7 @@
         <w:rPr>
           <w:lang w:val="sk-SK"/>
         </w:rPr>
+        <w:lastRenderedPageBreak/>
         <w:tab/>
       </w:r>
       <w:r>
@@ -3853,26 +3331,10 @@
           <w:lang w:val="sk-SK"/>
         </w:rPr>
         <w:drawing>
-          <wp:anchor distT="0" distB="0" distL="114300" distR="114300" simplePos="0" relativeHeight="251658240" behindDoc="1" locked="0" layoutInCell="1" allowOverlap="1" wp14:anchorId="5B906EA2" wp14:editId="4EF11FE8">
-            <wp:simplePos x="0" y="0"/>
-            <wp:positionH relativeFrom="column">
-              <wp:posOffset>-353695</wp:posOffset>
-            </wp:positionH>
-            <wp:positionV relativeFrom="paragraph">
-              <wp:posOffset>212090</wp:posOffset>
-            </wp:positionV>
-            <wp:extent cx="4634865" cy="5719445"/>
+          <wp:inline distT="0" distB="0" distL="0" distR="0" wp14:anchorId="7B51BF32" wp14:editId="7609EFCA">
+            <wp:extent cx="5943600" cy="7165975"/>
             <wp:effectExtent l="0" t="0" r="0" b="0"/>
-            <wp:wrapTight wrapText="bothSides">
-              <wp:wrapPolygon edited="0">
-                <wp:start x="0" y="0"/>
-                <wp:lineTo x="0" y="21511"/>
-                <wp:lineTo x="21485" y="21511"/>
-                <wp:lineTo x="21485" y="0"/>
-                <wp:lineTo x="0" y="0"/>
-              </wp:wrapPolygon>
-            </wp:wrapTight>
-            <wp:docPr id="1" name="Obrázek 1"/>
+            <wp:docPr id="4" name="Obrázok 4" descr="Obrázok, na ktorom je text, mapa&#10;&#10;Automaticky generovaný popis"/>
             <wp:cNvGraphicFramePr>
               <a:graphicFrameLocks xmlns:a="http://schemas.openxmlformats.org/drawingml/2006/main" noChangeAspect="1"/>
             </wp:cNvGraphicFramePr>
@@ -3880,7 +3342,7 @@
               <a:graphicData uri="http://schemas.openxmlformats.org/drawingml/2006/picture">
                 <pic:pic xmlns:pic="http://schemas.openxmlformats.org/drawingml/2006/picture">
                   <pic:nvPicPr>
-                    <pic:cNvPr id="1" name=""/>
+                    <pic:cNvPr id="4" name="IFJ-diagram-final.png"/>
                     <pic:cNvPicPr/>
                   </pic:nvPicPr>
                   <pic:blipFill>
@@ -3898,7 +3360,7 @@
                   <pic:spPr>
                     <a:xfrm>
                       <a:off x="0" y="0"/>
-                      <a:ext cx="4634865" cy="5719445"/>
+                      <a:ext cx="5943600" cy="7165975"/>
                     </a:xfrm>
                     <a:prstGeom prst="rect">
                       <a:avLst/>
@@ -3907,184 +3369,9 @@
                 </pic:pic>
               </a:graphicData>
             </a:graphic>
-            <wp14:sizeRelH relativeFrom="margin">
-              <wp14:pctWidth>0</wp14:pctWidth>
-            </wp14:sizeRelH>
-            <wp14:sizeRelV relativeFrom="margin">
-              <wp14:pctHeight>0</wp14:pctHeight>
-            </wp14:sizeRelV>
-          </wp:anchor>
+          </wp:inline>
         </w:drawing>
       </w:r>
-    </w:p>
-    <w:p>
-      <w:pPr>
-        <w:rPr>
-          <w:lang w:val="sk-SK"/>
-        </w:rPr>
-      </w:pPr>
-    </w:p>
-    <w:p>
-      <w:pPr>
-        <w:rPr>
-          <w:lang w:val="sk-SK"/>
-        </w:rPr>
-      </w:pPr>
-    </w:p>
-    <w:p>
-      <w:pPr>
-        <w:rPr>
-          <w:lang w:val="sk-SK"/>
-        </w:rPr>
-      </w:pPr>
-    </w:p>
-    <w:p>
-      <w:pPr>
-        <w:rPr>
-          <w:lang w:val="sk-SK"/>
-        </w:rPr>
-      </w:pPr>
-    </w:p>
-    <w:p>
-      <w:pPr>
-        <w:rPr>
-          <w:lang w:val="sk-SK"/>
-        </w:rPr>
-      </w:pPr>
-    </w:p>
-    <w:p>
-      <w:pPr>
-        <w:rPr>
-          <w:lang w:val="sk-SK"/>
-        </w:rPr>
-      </w:pPr>
-    </w:p>
-    <w:p>
-      <w:pPr>
-        <w:rPr>
-          <w:lang w:val="sk-SK"/>
-        </w:rPr>
-      </w:pPr>
-    </w:p>
-    <w:p>
-      <w:pPr>
-        <w:rPr>
-          <w:lang w:val="sk-SK"/>
-        </w:rPr>
-      </w:pPr>
-    </w:p>
-    <w:p>
-      <w:pPr>
-        <w:rPr>
-          <w:lang w:val="sk-SK"/>
-        </w:rPr>
-      </w:pPr>
-    </w:p>
-    <w:p>
-      <w:pPr>
-        <w:rPr>
-          <w:lang w:val="sk-SK"/>
-        </w:rPr>
-      </w:pPr>
-    </w:p>
-    <w:p>
-      <w:pPr>
-        <w:rPr>
-          <w:lang w:val="sk-SK"/>
-        </w:rPr>
-      </w:pPr>
-    </w:p>
-    <w:p>
-      <w:pPr>
-        <w:rPr>
-          <w:lang w:val="sk-SK"/>
-        </w:rPr>
-      </w:pPr>
-    </w:p>
-    <w:p>
-      <w:pPr>
-        <w:rPr>
-          <w:lang w:val="sk-SK"/>
-        </w:rPr>
-      </w:pPr>
-    </w:p>
-    <w:p>
-      <w:pPr>
-        <w:rPr>
-          <w:lang w:val="sk-SK"/>
-        </w:rPr>
-      </w:pPr>
-    </w:p>
-    <w:p>
-      <w:pPr>
-        <w:rPr>
-          <w:lang w:val="sk-SK"/>
-        </w:rPr>
-      </w:pPr>
-    </w:p>
-    <w:p>
-      <w:pPr>
-        <w:rPr>
-          <w:lang w:val="sk-SK"/>
-        </w:rPr>
-      </w:pPr>
-    </w:p>
-    <w:p>
-      <w:pPr>
-        <w:rPr>
-          <w:lang w:val="sk-SK"/>
-        </w:rPr>
-      </w:pPr>
-    </w:p>
-    <w:p>
-      <w:pPr>
-        <w:rPr>
-          <w:lang w:val="sk-SK"/>
-        </w:rPr>
-      </w:pPr>
-    </w:p>
-    <w:p>
-      <w:pPr>
-        <w:rPr>
-          <w:lang w:val="sk-SK"/>
-        </w:rPr>
-      </w:pPr>
-    </w:p>
-    <w:p>
-      <w:pPr>
-        <w:rPr>
-          <w:lang w:val="sk-SK"/>
-        </w:rPr>
-      </w:pPr>
-    </w:p>
-    <w:p>
-      <w:pPr>
-        <w:pStyle w:val="Nadpis2"/>
-        <w:rPr>
-          <w:lang w:val="sk-SK"/>
-        </w:rPr>
-      </w:pPr>
-    </w:p>
-    <w:p>
-      <w:pPr>
-        <w:rPr>
-          <w:lang w:val="sk-SK"/>
-        </w:rPr>
-      </w:pPr>
-    </w:p>
-    <w:p>
-      <w:pPr>
-        <w:rPr>
-          <w:lang w:val="sk-SK"/>
-        </w:rPr>
-      </w:pPr>
-    </w:p>
-    <w:p>
-      <w:pPr>
-        <w:rPr>
-          <w:lang w:val="sk-SK"/>
-        </w:rPr>
-      </w:pPr>
     </w:p>
     <w:p>
       <w:pPr>
@@ -4105,6 +3392,7 @@
         <w:rPr>
           <w:lang w:val="sk-SK"/>
         </w:rPr>
+        <w:lastRenderedPageBreak/>
         <w:t xml:space="preserve">7.2 </w:t>
       </w:r>
       <w:r>
@@ -4138,79 +3426,7 @@
           <w:lang w:val="sk-SK"/>
         </w:rPr>
         <w:tab/>
-        <w:t>&lt;</w:t>
-      </w:r>
-      <w:proofErr w:type="spellStart"/>
-      <w:r>
-        <w:rPr>
-          <w:sz w:val="16"/>
-          <w:szCs w:val="16"/>
-          <w:lang w:val="sk-SK"/>
-        </w:rPr>
-        <w:t>prog</w:t>
-      </w:r>
-      <w:proofErr w:type="spellEnd"/>
-      <w:r>
-        <w:rPr>
-          <w:sz w:val="16"/>
-          <w:szCs w:val="16"/>
-          <w:lang w:val="sk-SK"/>
-        </w:rPr>
-        <w:t>&gt; -&gt; KEYWORD_DEF  TYPE_IDENTIFIER(&lt;</w:t>
-      </w:r>
-      <w:proofErr w:type="spellStart"/>
-      <w:r>
-        <w:rPr>
-          <w:sz w:val="16"/>
-          <w:szCs w:val="16"/>
-          <w:lang w:val="sk-SK"/>
-        </w:rPr>
-        <w:t>params</w:t>
-      </w:r>
-      <w:proofErr w:type="spellEnd"/>
-      <w:r>
-        <w:rPr>
-          <w:sz w:val="16"/>
-          <w:szCs w:val="16"/>
-          <w:lang w:val="sk-SK"/>
-        </w:rPr>
-        <w:t>&gt;)TYPE_COLON TYPE_EOL TYPE_INDENT &lt;</w:t>
-      </w:r>
-      <w:proofErr w:type="spellStart"/>
-      <w:r>
-        <w:rPr>
-          <w:sz w:val="16"/>
-          <w:szCs w:val="16"/>
-          <w:lang w:val="sk-SK"/>
-        </w:rPr>
-        <w:t>statement</w:t>
-      </w:r>
-      <w:proofErr w:type="spellEnd"/>
-      <w:r>
-        <w:rPr>
-          <w:sz w:val="16"/>
-          <w:szCs w:val="16"/>
-          <w:lang w:val="sk-SK"/>
-        </w:rPr>
-        <w:t>&gt; TYPE_DEDENT &lt;</w:t>
-      </w:r>
-      <w:proofErr w:type="spellStart"/>
-      <w:r>
-        <w:rPr>
-          <w:sz w:val="16"/>
-          <w:szCs w:val="16"/>
-          <w:lang w:val="sk-SK"/>
-        </w:rPr>
-        <w:t>prog</w:t>
-      </w:r>
-      <w:proofErr w:type="spellEnd"/>
-      <w:r>
-        <w:rPr>
-          <w:sz w:val="16"/>
-          <w:szCs w:val="16"/>
-          <w:lang w:val="sk-SK"/>
-        </w:rPr>
-        <w:t>&gt;</w:t>
+        <w:t>&lt;prog&gt; -&gt; KEYWORD_DEF  TYPE_IDENTIFIER(&lt;params&gt;)TYPE_COLON TYPE_EOL TYPE_INDENT &lt;statement&gt; TYPE_DEDENT &lt;prog&gt;</w:t>
       </w:r>
     </w:p>
     <w:p>
@@ -4237,43 +3453,7 @@
           <w:lang w:val="sk-SK"/>
         </w:rPr>
         <w:tab/>
-        <w:t>&lt;</w:t>
-      </w:r>
-      <w:proofErr w:type="spellStart"/>
-      <w:r>
-        <w:rPr>
-          <w:sz w:val="16"/>
-          <w:szCs w:val="16"/>
-          <w:lang w:val="sk-SK"/>
-        </w:rPr>
-        <w:t>prog</w:t>
-      </w:r>
-      <w:proofErr w:type="spellEnd"/>
-      <w:r>
-        <w:rPr>
-          <w:sz w:val="16"/>
-          <w:szCs w:val="16"/>
-          <w:lang w:val="sk-SK"/>
-        </w:rPr>
-        <w:t>&gt; -&gt; TYPE_EOL &lt;</w:t>
-      </w:r>
-      <w:proofErr w:type="spellStart"/>
-      <w:r>
-        <w:rPr>
-          <w:sz w:val="16"/>
-          <w:szCs w:val="16"/>
-          <w:lang w:val="sk-SK"/>
-        </w:rPr>
-        <w:t>prog</w:t>
-      </w:r>
-      <w:proofErr w:type="spellEnd"/>
-      <w:r>
-        <w:rPr>
-          <w:sz w:val="16"/>
-          <w:szCs w:val="16"/>
-          <w:lang w:val="sk-SK"/>
-        </w:rPr>
-        <w:t>&gt;</w:t>
+        <w:t>&lt;prog&gt; -&gt; TYPE_EOL &lt;prog&gt;</w:t>
       </w:r>
     </w:p>
     <w:p>
@@ -4300,61 +3480,7 @@
           <w:lang w:val="sk-SK"/>
         </w:rPr>
         <w:tab/>
-        <w:t>&lt;</w:t>
-      </w:r>
-      <w:proofErr w:type="spellStart"/>
-      <w:r>
-        <w:rPr>
-          <w:sz w:val="16"/>
-          <w:szCs w:val="16"/>
-          <w:lang w:val="sk-SK"/>
-        </w:rPr>
-        <w:t>prog</w:t>
-      </w:r>
-      <w:proofErr w:type="spellEnd"/>
-      <w:r>
-        <w:rPr>
-          <w:sz w:val="16"/>
-          <w:szCs w:val="16"/>
-          <w:lang w:val="sk-SK"/>
-        </w:rPr>
-        <w:t>&gt; -&gt; &lt;</w:t>
-      </w:r>
-      <w:proofErr w:type="spellStart"/>
-      <w:r>
-        <w:rPr>
-          <w:sz w:val="16"/>
-          <w:szCs w:val="16"/>
-          <w:lang w:val="sk-SK"/>
-        </w:rPr>
-        <w:t>statement</w:t>
-      </w:r>
-      <w:proofErr w:type="spellEnd"/>
-      <w:r>
-        <w:rPr>
-          <w:sz w:val="16"/>
-          <w:szCs w:val="16"/>
-          <w:lang w:val="sk-SK"/>
-        </w:rPr>
-        <w:t>&gt; TYPE_EOL &lt;</w:t>
-      </w:r>
-      <w:proofErr w:type="spellStart"/>
-      <w:r>
-        <w:rPr>
-          <w:sz w:val="16"/>
-          <w:szCs w:val="16"/>
-          <w:lang w:val="sk-SK"/>
-        </w:rPr>
-        <w:t>prog</w:t>
-      </w:r>
-      <w:proofErr w:type="spellEnd"/>
-      <w:r>
-        <w:rPr>
-          <w:sz w:val="16"/>
-          <w:szCs w:val="16"/>
-          <w:lang w:val="sk-SK"/>
-        </w:rPr>
-        <w:t>&gt;</w:t>
+        <w:t>&lt;prog&gt; -&gt; &lt;statement&gt; TYPE_EOL &lt;prog&gt;</w:t>
       </w:r>
     </w:p>
     <w:p>
@@ -4381,25 +3507,7 @@
           <w:lang w:val="sk-SK"/>
         </w:rPr>
         <w:tab/>
-        <w:t>&lt;</w:t>
-      </w:r>
-      <w:proofErr w:type="spellStart"/>
-      <w:r>
-        <w:rPr>
-          <w:sz w:val="16"/>
-          <w:szCs w:val="16"/>
-          <w:lang w:val="sk-SK"/>
-        </w:rPr>
-        <w:t>prog</w:t>
-      </w:r>
-      <w:proofErr w:type="spellEnd"/>
-      <w:r>
-        <w:rPr>
-          <w:sz w:val="16"/>
-          <w:szCs w:val="16"/>
-          <w:lang w:val="sk-SK"/>
-        </w:rPr>
-        <w:t xml:space="preserve">&gt; -&gt; TYPE_EOF &lt;end&gt; </w:t>
+        <w:t xml:space="preserve">&lt;prog&gt; -&gt; TYPE_EOF &lt;end&gt; </w:t>
       </w:r>
       <w:r>
         <w:rPr>
@@ -4482,97 +3590,7 @@
           <w:lang w:val="sk-SK"/>
         </w:rPr>
         <w:tab/>
-        <w:t>&lt;</w:t>
-      </w:r>
-      <w:proofErr w:type="spellStart"/>
-      <w:r>
-        <w:rPr>
-          <w:sz w:val="16"/>
-          <w:szCs w:val="16"/>
-          <w:lang w:val="sk-SK"/>
-        </w:rPr>
-        <w:t>statement</w:t>
-      </w:r>
-      <w:proofErr w:type="spellEnd"/>
-      <w:r>
-        <w:rPr>
-          <w:sz w:val="16"/>
-          <w:szCs w:val="16"/>
-          <w:lang w:val="sk-SK"/>
-        </w:rPr>
-        <w:t>&gt; -&gt; KEYWORD_IF &lt;</w:t>
-      </w:r>
-      <w:proofErr w:type="spellStart"/>
-      <w:r>
-        <w:rPr>
-          <w:sz w:val="16"/>
-          <w:szCs w:val="16"/>
-          <w:lang w:val="sk-SK"/>
-        </w:rPr>
-        <w:t>expression</w:t>
-      </w:r>
-      <w:proofErr w:type="spellEnd"/>
-      <w:r>
-        <w:rPr>
-          <w:sz w:val="16"/>
-          <w:szCs w:val="16"/>
-          <w:lang w:val="sk-SK"/>
-        </w:rPr>
-        <w:t>&gt; TYPE_COLON TYPE_EOL TYPE_INDENT &lt;</w:t>
-      </w:r>
-      <w:proofErr w:type="spellStart"/>
-      <w:r>
-        <w:rPr>
-          <w:sz w:val="16"/>
-          <w:szCs w:val="16"/>
-          <w:lang w:val="sk-SK"/>
-        </w:rPr>
-        <w:t>statement</w:t>
-      </w:r>
-      <w:proofErr w:type="spellEnd"/>
-      <w:r>
-        <w:rPr>
-          <w:sz w:val="16"/>
-          <w:szCs w:val="16"/>
-          <w:lang w:val="sk-SK"/>
-        </w:rPr>
-        <w:t>&gt; TYPE_DEDENT KEYWORD_ELSE TYPE_COLON TYPE_EOL TYPE_INDENT &lt;</w:t>
-      </w:r>
-      <w:proofErr w:type="spellStart"/>
-      <w:r>
-        <w:rPr>
-          <w:sz w:val="16"/>
-          <w:szCs w:val="16"/>
-          <w:lang w:val="sk-SK"/>
-        </w:rPr>
-        <w:t>statement</w:t>
-      </w:r>
-      <w:proofErr w:type="spellEnd"/>
-      <w:r>
-        <w:rPr>
-          <w:sz w:val="16"/>
-          <w:szCs w:val="16"/>
-          <w:lang w:val="sk-SK"/>
-        </w:rPr>
-        <w:t>&gt; TYPE_DEDENT &lt;</w:t>
-      </w:r>
-      <w:proofErr w:type="spellStart"/>
-      <w:r>
-        <w:rPr>
-          <w:sz w:val="16"/>
-          <w:szCs w:val="16"/>
-          <w:lang w:val="sk-SK"/>
-        </w:rPr>
-        <w:t>statement_next</w:t>
-      </w:r>
-      <w:proofErr w:type="spellEnd"/>
-      <w:r>
-        <w:rPr>
-          <w:sz w:val="16"/>
-          <w:szCs w:val="16"/>
-          <w:lang w:val="sk-SK"/>
-        </w:rPr>
-        <w:t>&gt;</w:t>
+        <w:t>&lt;statement&gt; -&gt; KEYWORD_IF &lt;expression&gt; TYPE_COLON TYPE_EOL TYPE_INDENT &lt;statement&gt; TYPE_DEDENT KEYWORD_ELSE TYPE_COLON TYPE_EOL TYPE_INDENT &lt;statement&gt; TYPE_DEDENT &lt;statement_next&gt;</w:t>
       </w:r>
     </w:p>
     <w:p>
@@ -4599,79 +3617,7 @@
           <w:lang w:val="sk-SK"/>
         </w:rPr>
         <w:tab/>
-        <w:t>&lt;</w:t>
-      </w:r>
-      <w:proofErr w:type="spellStart"/>
-      <w:r>
-        <w:rPr>
-          <w:sz w:val="16"/>
-          <w:szCs w:val="16"/>
-          <w:lang w:val="sk-SK"/>
-        </w:rPr>
-        <w:t>statement</w:t>
-      </w:r>
-      <w:proofErr w:type="spellEnd"/>
-      <w:r>
-        <w:rPr>
-          <w:sz w:val="16"/>
-          <w:szCs w:val="16"/>
-          <w:lang w:val="sk-SK"/>
-        </w:rPr>
-        <w:t>&gt; -&gt; KEYWORD_WHILE &lt;</w:t>
-      </w:r>
-      <w:proofErr w:type="spellStart"/>
-      <w:r>
-        <w:rPr>
-          <w:sz w:val="16"/>
-          <w:szCs w:val="16"/>
-          <w:lang w:val="sk-SK"/>
-        </w:rPr>
-        <w:t>expression</w:t>
-      </w:r>
-      <w:proofErr w:type="spellEnd"/>
-      <w:r>
-        <w:rPr>
-          <w:sz w:val="16"/>
-          <w:szCs w:val="16"/>
-          <w:lang w:val="sk-SK"/>
-        </w:rPr>
-        <w:t>&gt; TYPE_COLON TYPE_EOL TYPE_INDENT &lt;</w:t>
-      </w:r>
-      <w:proofErr w:type="spellStart"/>
-      <w:r>
-        <w:rPr>
-          <w:sz w:val="16"/>
-          <w:szCs w:val="16"/>
-          <w:lang w:val="sk-SK"/>
-        </w:rPr>
-        <w:t>statement</w:t>
-      </w:r>
-      <w:proofErr w:type="spellEnd"/>
-      <w:r>
-        <w:rPr>
-          <w:sz w:val="16"/>
-          <w:szCs w:val="16"/>
-          <w:lang w:val="sk-SK"/>
-        </w:rPr>
-        <w:t>&gt; TYPE_EOL TYPE_DEDENT &lt;</w:t>
-      </w:r>
-      <w:proofErr w:type="spellStart"/>
-      <w:r>
-        <w:rPr>
-          <w:sz w:val="16"/>
-          <w:szCs w:val="16"/>
-          <w:lang w:val="sk-SK"/>
-        </w:rPr>
-        <w:t>statement_next</w:t>
-      </w:r>
-      <w:proofErr w:type="spellEnd"/>
-      <w:r>
-        <w:rPr>
-          <w:sz w:val="16"/>
-          <w:szCs w:val="16"/>
-          <w:lang w:val="sk-SK"/>
-        </w:rPr>
-        <w:t>&gt;</w:t>
+        <w:t>&lt;statement&gt; -&gt; KEYWORD_WHILE &lt;expression&gt; TYPE_COLON TYPE_EOL TYPE_INDENT &lt;statement&gt; TYPE_EOL TYPE_DEDENT &lt;statement_next&gt;</w:t>
       </w:r>
     </w:p>
     <w:p>
@@ -4698,43 +3644,7 @@
           <w:lang w:val="sk-SK"/>
         </w:rPr>
         <w:tab/>
-        <w:t>&lt;</w:t>
-      </w:r>
-      <w:proofErr w:type="spellStart"/>
-      <w:r>
-        <w:rPr>
-          <w:sz w:val="16"/>
-          <w:szCs w:val="16"/>
-          <w:lang w:val="sk-SK"/>
-        </w:rPr>
-        <w:t>statement</w:t>
-      </w:r>
-      <w:proofErr w:type="spellEnd"/>
-      <w:r>
-        <w:rPr>
-          <w:sz w:val="16"/>
-          <w:szCs w:val="16"/>
-          <w:lang w:val="sk-SK"/>
-        </w:rPr>
-        <w:t>&gt; -&gt; KEYWORD_RETURN &lt;</w:t>
-      </w:r>
-      <w:proofErr w:type="spellStart"/>
-      <w:r>
-        <w:rPr>
-          <w:sz w:val="16"/>
-          <w:szCs w:val="16"/>
-          <w:lang w:val="sk-SK"/>
-        </w:rPr>
-        <w:t>expression</w:t>
-      </w:r>
-      <w:proofErr w:type="spellEnd"/>
-      <w:r>
-        <w:rPr>
-          <w:sz w:val="16"/>
-          <w:szCs w:val="16"/>
-          <w:lang w:val="sk-SK"/>
-        </w:rPr>
-        <w:t>&gt;</w:t>
+        <w:t>&lt;statement&gt; -&gt; KEYWORD_RETURN &lt;expression&gt;</w:t>
       </w:r>
     </w:p>
     <w:p>
@@ -4761,61 +3671,7 @@
           <w:lang w:val="sk-SK"/>
         </w:rPr>
         <w:tab/>
-        <w:t>&lt;</w:t>
-      </w:r>
-      <w:proofErr w:type="spellStart"/>
-      <w:r>
-        <w:rPr>
-          <w:sz w:val="16"/>
-          <w:szCs w:val="16"/>
-          <w:lang w:val="sk-SK"/>
-        </w:rPr>
-        <w:t>statement</w:t>
-      </w:r>
-      <w:proofErr w:type="spellEnd"/>
-      <w:r>
-        <w:rPr>
-          <w:sz w:val="16"/>
-          <w:szCs w:val="16"/>
-          <w:lang w:val="sk-SK"/>
-        </w:rPr>
-        <w:t>&gt; -&gt; TYPE_IDENTIFIER TYPE_ASSIGN_VALUE &lt;</w:t>
-      </w:r>
-      <w:proofErr w:type="spellStart"/>
-      <w:r>
-        <w:rPr>
-          <w:sz w:val="16"/>
-          <w:szCs w:val="16"/>
-          <w:lang w:val="sk-SK"/>
-        </w:rPr>
-        <w:t>expression</w:t>
-      </w:r>
-      <w:proofErr w:type="spellEnd"/>
-      <w:r>
-        <w:rPr>
-          <w:sz w:val="16"/>
-          <w:szCs w:val="16"/>
-          <w:lang w:val="sk-SK"/>
-        </w:rPr>
-        <w:t>&gt; &lt;</w:t>
-      </w:r>
-      <w:proofErr w:type="spellStart"/>
-      <w:r>
-        <w:rPr>
-          <w:sz w:val="16"/>
-          <w:szCs w:val="16"/>
-          <w:lang w:val="sk-SK"/>
-        </w:rPr>
-        <w:t>statement_next</w:t>
-      </w:r>
-      <w:proofErr w:type="spellEnd"/>
-      <w:r>
-        <w:rPr>
-          <w:sz w:val="16"/>
-          <w:szCs w:val="16"/>
-          <w:lang w:val="sk-SK"/>
-        </w:rPr>
-        <w:t>&gt;</w:t>
+        <w:t>&lt;statement&gt; -&gt; TYPE_IDENTIFIER TYPE_ASSIGN_VALUE &lt;expression&gt; &lt;statement_next&gt;</w:t>
       </w:r>
     </w:p>
     <w:p>
@@ -4842,61 +3698,7 @@
           <w:lang w:val="sk-SK"/>
         </w:rPr>
         <w:tab/>
-        <w:t>&lt;</w:t>
-      </w:r>
-      <w:proofErr w:type="spellStart"/>
-      <w:r>
-        <w:rPr>
-          <w:sz w:val="16"/>
-          <w:szCs w:val="16"/>
-          <w:lang w:val="sk-SK"/>
-        </w:rPr>
-        <w:t>statement</w:t>
-      </w:r>
-      <w:proofErr w:type="spellEnd"/>
-      <w:r>
-        <w:rPr>
-          <w:sz w:val="16"/>
-          <w:szCs w:val="16"/>
-          <w:lang w:val="sk-SK"/>
-        </w:rPr>
-        <w:t>&gt; -&gt; TYPE_IDENTIFIER(&lt;</w:t>
-      </w:r>
-      <w:proofErr w:type="spellStart"/>
-      <w:r>
-        <w:rPr>
-          <w:sz w:val="16"/>
-          <w:szCs w:val="16"/>
-          <w:lang w:val="sk-SK"/>
-        </w:rPr>
-        <w:t>params</w:t>
-      </w:r>
-      <w:proofErr w:type="spellEnd"/>
-      <w:r>
-        <w:rPr>
-          <w:sz w:val="16"/>
-          <w:szCs w:val="16"/>
-          <w:lang w:val="sk-SK"/>
-        </w:rPr>
-        <w:t>&gt;) &lt;</w:t>
-      </w:r>
-      <w:proofErr w:type="spellStart"/>
-      <w:r>
-        <w:rPr>
-          <w:sz w:val="16"/>
-          <w:szCs w:val="16"/>
-          <w:lang w:val="sk-SK"/>
-        </w:rPr>
-        <w:t>statement_next</w:t>
-      </w:r>
-      <w:proofErr w:type="spellEnd"/>
-      <w:r>
-        <w:rPr>
-          <w:sz w:val="16"/>
-          <w:szCs w:val="16"/>
-          <w:lang w:val="sk-SK"/>
-        </w:rPr>
-        <w:t>&gt;</w:t>
+        <w:t>&lt;statement&gt; -&gt; TYPE_IDENTIFIER(&lt;params&gt;) &lt;statement_next&gt;</w:t>
       </w:r>
     </w:p>
     <w:p>
@@ -4923,43 +3725,7 @@
           <w:lang w:val="sk-SK"/>
         </w:rPr>
         <w:tab/>
-        <w:t>&lt;</w:t>
-      </w:r>
-      <w:proofErr w:type="spellStart"/>
-      <w:r>
-        <w:rPr>
-          <w:sz w:val="16"/>
-          <w:szCs w:val="16"/>
-          <w:lang w:val="sk-SK"/>
-        </w:rPr>
-        <w:t>statement_next</w:t>
-      </w:r>
-      <w:proofErr w:type="spellEnd"/>
-      <w:r>
-        <w:rPr>
-          <w:sz w:val="16"/>
-          <w:szCs w:val="16"/>
-          <w:lang w:val="sk-SK"/>
-        </w:rPr>
-        <w:t>&gt; -&gt; TYPE_EOL &lt;</w:t>
-      </w:r>
-      <w:proofErr w:type="spellStart"/>
-      <w:r>
-        <w:rPr>
-          <w:sz w:val="16"/>
-          <w:szCs w:val="16"/>
-          <w:lang w:val="sk-SK"/>
-        </w:rPr>
-        <w:t>statement</w:t>
-      </w:r>
-      <w:proofErr w:type="spellEnd"/>
-      <w:r>
-        <w:rPr>
-          <w:sz w:val="16"/>
-          <w:szCs w:val="16"/>
-          <w:lang w:val="sk-SK"/>
-        </w:rPr>
-        <w:t xml:space="preserve">&gt; </w:t>
+        <w:t xml:space="preserve">&lt;statement_next&gt; -&gt; TYPE_EOL &lt;statement&gt; </w:t>
       </w:r>
     </w:p>
     <w:p>
@@ -4986,61 +3752,7 @@
           <w:lang w:val="sk-SK"/>
         </w:rPr>
         <w:tab/>
-        <w:t>&lt;</w:t>
-      </w:r>
-      <w:proofErr w:type="spellStart"/>
-      <w:r>
-        <w:rPr>
-          <w:sz w:val="16"/>
-          <w:szCs w:val="16"/>
-          <w:lang w:val="sk-SK"/>
-        </w:rPr>
-        <w:t>statement</w:t>
-      </w:r>
-      <w:proofErr w:type="spellEnd"/>
-      <w:r>
-        <w:rPr>
-          <w:sz w:val="16"/>
-          <w:szCs w:val="16"/>
-          <w:lang w:val="sk-SK"/>
-        </w:rPr>
-        <w:t>&gt; -&gt; KEYWORD_PRINT(&lt;</w:t>
-      </w:r>
-      <w:proofErr w:type="spellStart"/>
-      <w:r>
-        <w:rPr>
-          <w:sz w:val="16"/>
-          <w:szCs w:val="16"/>
-          <w:lang w:val="sk-SK"/>
-        </w:rPr>
-        <w:t>expression</w:t>
-      </w:r>
-      <w:proofErr w:type="spellEnd"/>
-      <w:r>
-        <w:rPr>
-          <w:sz w:val="16"/>
-          <w:szCs w:val="16"/>
-          <w:lang w:val="sk-SK"/>
-        </w:rPr>
-        <w:t>&gt;) &lt;</w:t>
-      </w:r>
-      <w:proofErr w:type="spellStart"/>
-      <w:r>
-        <w:rPr>
-          <w:sz w:val="16"/>
-          <w:szCs w:val="16"/>
-          <w:lang w:val="sk-SK"/>
-        </w:rPr>
-        <w:t>statement_next</w:t>
-      </w:r>
-      <w:proofErr w:type="spellEnd"/>
-      <w:r>
-        <w:rPr>
-          <w:sz w:val="16"/>
-          <w:szCs w:val="16"/>
-          <w:lang w:val="sk-SK"/>
-        </w:rPr>
-        <w:t>&gt;</w:t>
+        <w:t>&lt;statement&gt; -&gt; KEYWORD_PRINT(&lt;expression&gt;) &lt;statement_next&gt;</w:t>
       </w:r>
     </w:p>
     <w:p>
@@ -5067,43 +3779,7 @@
           <w:lang w:val="sk-SK"/>
         </w:rPr>
         <w:tab/>
-        <w:t>&lt;</w:t>
-      </w:r>
-      <w:proofErr w:type="spellStart"/>
-      <w:r>
-        <w:rPr>
-          <w:sz w:val="16"/>
-          <w:szCs w:val="16"/>
-          <w:lang w:val="sk-SK"/>
-        </w:rPr>
-        <w:t>statement</w:t>
-      </w:r>
-      <w:proofErr w:type="spellEnd"/>
-      <w:r>
-        <w:rPr>
-          <w:sz w:val="16"/>
-          <w:szCs w:val="16"/>
-          <w:lang w:val="sk-SK"/>
-        </w:rPr>
-        <w:t>&gt; -&gt; KEYWORD_PASS &lt;</w:t>
-      </w:r>
-      <w:proofErr w:type="spellStart"/>
-      <w:r>
-        <w:rPr>
-          <w:sz w:val="16"/>
-          <w:szCs w:val="16"/>
-          <w:lang w:val="sk-SK"/>
-        </w:rPr>
-        <w:t>statement_next</w:t>
-      </w:r>
-      <w:proofErr w:type="spellEnd"/>
-      <w:r>
-        <w:rPr>
-          <w:sz w:val="16"/>
-          <w:szCs w:val="16"/>
-          <w:lang w:val="sk-SK"/>
-        </w:rPr>
-        <w:t>&gt;</w:t>
+        <w:t>&lt;statement&gt; -&gt; KEYWORD_PASS &lt;statement_next&gt;</w:t>
       </w:r>
     </w:p>
     <w:p>
@@ -5130,43 +3806,7 @@
           <w:lang w:val="sk-SK"/>
         </w:rPr>
         <w:tab/>
-        <w:t>&lt;</w:t>
-      </w:r>
-      <w:proofErr w:type="spellStart"/>
-      <w:r>
-        <w:rPr>
-          <w:sz w:val="16"/>
-          <w:szCs w:val="16"/>
-          <w:lang w:val="sk-SK"/>
-        </w:rPr>
-        <w:t>statement</w:t>
-      </w:r>
-      <w:proofErr w:type="spellEnd"/>
-      <w:r>
-        <w:rPr>
-          <w:sz w:val="16"/>
-          <w:szCs w:val="16"/>
-          <w:lang w:val="sk-SK"/>
-        </w:rPr>
-        <w:t>&gt; -&gt; KEYWORD_INPUTS() &lt;</w:t>
-      </w:r>
-      <w:proofErr w:type="spellStart"/>
-      <w:r>
-        <w:rPr>
-          <w:sz w:val="16"/>
-          <w:szCs w:val="16"/>
-          <w:lang w:val="sk-SK"/>
-        </w:rPr>
-        <w:t>statement_next</w:t>
-      </w:r>
-      <w:proofErr w:type="spellEnd"/>
-      <w:r>
-        <w:rPr>
-          <w:sz w:val="16"/>
-          <w:szCs w:val="16"/>
-          <w:lang w:val="sk-SK"/>
-        </w:rPr>
-        <w:t>&gt;</w:t>
+        <w:t>&lt;statement&gt; -&gt; KEYWORD_INPUTS() &lt;statement_next&gt;</w:t>
       </w:r>
     </w:p>
     <w:p>
@@ -5193,43 +3833,7 @@
           <w:lang w:val="sk-SK"/>
         </w:rPr>
         <w:tab/>
-        <w:t>&lt;</w:t>
-      </w:r>
-      <w:proofErr w:type="spellStart"/>
-      <w:r>
-        <w:rPr>
-          <w:sz w:val="16"/>
-          <w:szCs w:val="16"/>
-          <w:lang w:val="sk-SK"/>
-        </w:rPr>
-        <w:t>statement</w:t>
-      </w:r>
-      <w:proofErr w:type="spellEnd"/>
-      <w:r>
-        <w:rPr>
-          <w:sz w:val="16"/>
-          <w:szCs w:val="16"/>
-          <w:lang w:val="sk-SK"/>
-        </w:rPr>
-        <w:t>&gt; -&gt; KEYWORD_INPUTI() &lt;</w:t>
-      </w:r>
-      <w:proofErr w:type="spellStart"/>
-      <w:r>
-        <w:rPr>
-          <w:sz w:val="16"/>
-          <w:szCs w:val="16"/>
-          <w:lang w:val="sk-SK"/>
-        </w:rPr>
-        <w:t>statement_next</w:t>
-      </w:r>
-      <w:proofErr w:type="spellEnd"/>
-      <w:r>
-        <w:rPr>
-          <w:sz w:val="16"/>
-          <w:szCs w:val="16"/>
-          <w:lang w:val="sk-SK"/>
-        </w:rPr>
-        <w:t>&gt;</w:t>
+        <w:t>&lt;statement&gt; -&gt; KEYWORD_INPUTI() &lt;statement_next&gt;</w:t>
       </w:r>
     </w:p>
     <w:p>
@@ -5256,43 +3860,7 @@
           <w:lang w:val="sk-SK"/>
         </w:rPr>
         <w:tab/>
-        <w:t>&lt;</w:t>
-      </w:r>
-      <w:proofErr w:type="spellStart"/>
-      <w:r>
-        <w:rPr>
-          <w:sz w:val="16"/>
-          <w:szCs w:val="16"/>
-          <w:lang w:val="sk-SK"/>
-        </w:rPr>
-        <w:t>statement</w:t>
-      </w:r>
-      <w:proofErr w:type="spellEnd"/>
-      <w:r>
-        <w:rPr>
-          <w:sz w:val="16"/>
-          <w:szCs w:val="16"/>
-          <w:lang w:val="sk-SK"/>
-        </w:rPr>
-        <w:t>&gt; -&gt; KEYWORD_INPUTF() &lt;</w:t>
-      </w:r>
-      <w:proofErr w:type="spellStart"/>
-      <w:r>
-        <w:rPr>
-          <w:sz w:val="16"/>
-          <w:szCs w:val="16"/>
-          <w:lang w:val="sk-SK"/>
-        </w:rPr>
-        <w:t>statement_next</w:t>
-      </w:r>
-      <w:proofErr w:type="spellEnd"/>
-      <w:r>
-        <w:rPr>
-          <w:sz w:val="16"/>
-          <w:szCs w:val="16"/>
-          <w:lang w:val="sk-SK"/>
-        </w:rPr>
-        <w:t>&gt;</w:t>
+        <w:t>&lt;statement&gt; -&gt; KEYWORD_INPUTF() &lt;statement_next&gt;</w:t>
       </w:r>
     </w:p>
     <w:p>
@@ -5319,43 +3887,7 @@
           <w:lang w:val="sk-SK"/>
         </w:rPr>
         <w:tab/>
-        <w:t>&lt;</w:t>
-      </w:r>
-      <w:proofErr w:type="spellStart"/>
-      <w:r>
-        <w:rPr>
-          <w:sz w:val="16"/>
-          <w:szCs w:val="16"/>
-          <w:lang w:val="sk-SK"/>
-        </w:rPr>
-        <w:t>statement</w:t>
-      </w:r>
-      <w:proofErr w:type="spellEnd"/>
-      <w:r>
-        <w:rPr>
-          <w:sz w:val="16"/>
-          <w:szCs w:val="16"/>
-          <w:lang w:val="sk-SK"/>
-        </w:rPr>
-        <w:t>&gt; -&gt; KEYWORD_LEN(TYPE_STRING) &lt;</w:t>
-      </w:r>
-      <w:proofErr w:type="spellStart"/>
-      <w:r>
-        <w:rPr>
-          <w:sz w:val="16"/>
-          <w:szCs w:val="16"/>
-          <w:lang w:val="sk-SK"/>
-        </w:rPr>
-        <w:t>statement_next</w:t>
-      </w:r>
-      <w:proofErr w:type="spellEnd"/>
-      <w:r>
-        <w:rPr>
-          <w:sz w:val="16"/>
-          <w:szCs w:val="16"/>
-          <w:lang w:val="sk-SK"/>
-        </w:rPr>
-        <w:t>&gt;</w:t>
+        <w:t>&lt;statement&gt; -&gt; KEYWORD_LEN(TYPE_STRING) &lt;statement_next&gt;</w:t>
       </w:r>
     </w:p>
     <w:p>
@@ -5382,43 +3914,7 @@
           <w:lang w:val="sk-SK"/>
         </w:rPr>
         <w:tab/>
-        <w:t>&lt;</w:t>
-      </w:r>
-      <w:proofErr w:type="spellStart"/>
-      <w:r>
-        <w:rPr>
-          <w:sz w:val="16"/>
-          <w:szCs w:val="16"/>
-          <w:lang w:val="sk-SK"/>
-        </w:rPr>
-        <w:t>statement</w:t>
-      </w:r>
-      <w:proofErr w:type="spellEnd"/>
-      <w:r>
-        <w:rPr>
-          <w:sz w:val="16"/>
-          <w:szCs w:val="16"/>
-          <w:lang w:val="sk-SK"/>
-        </w:rPr>
-        <w:t>&gt; -&gt; KEYWORD_SUBSTR(TYPE_STRING TYPE_COMMA TYPE_INT TYPE_COMMA TYPE_INT) &lt;</w:t>
-      </w:r>
-      <w:proofErr w:type="spellStart"/>
-      <w:r>
-        <w:rPr>
-          <w:sz w:val="16"/>
-          <w:szCs w:val="16"/>
-          <w:lang w:val="sk-SK"/>
-        </w:rPr>
-        <w:t>statement_next</w:t>
-      </w:r>
-      <w:proofErr w:type="spellEnd"/>
-      <w:r>
-        <w:rPr>
-          <w:sz w:val="16"/>
-          <w:szCs w:val="16"/>
-          <w:lang w:val="sk-SK"/>
-        </w:rPr>
-        <w:t>&gt;</w:t>
+        <w:t>&lt;statement&gt; -&gt; KEYWORD_SUBSTR(TYPE_STRING TYPE_COMMA TYPE_INT TYPE_COMMA TYPE_INT) &lt;statement_next&gt;</w:t>
       </w:r>
     </w:p>
     <w:p>
@@ -5445,43 +3941,7 @@
           <w:lang w:val="sk-SK"/>
         </w:rPr>
         <w:tab/>
-        <w:t>&lt;</w:t>
-      </w:r>
-      <w:proofErr w:type="spellStart"/>
-      <w:r>
-        <w:rPr>
-          <w:sz w:val="16"/>
-          <w:szCs w:val="16"/>
-          <w:lang w:val="sk-SK"/>
-        </w:rPr>
-        <w:t>statement</w:t>
-      </w:r>
-      <w:proofErr w:type="spellEnd"/>
-      <w:r>
-        <w:rPr>
-          <w:sz w:val="16"/>
-          <w:szCs w:val="16"/>
-          <w:lang w:val="sk-SK"/>
-        </w:rPr>
-        <w:t>&gt; -&gt; KEYWORD_CHR(TYPE_STRING TYPE_COMMA TYPE_INT) &lt;</w:t>
-      </w:r>
-      <w:proofErr w:type="spellStart"/>
-      <w:r>
-        <w:rPr>
-          <w:sz w:val="16"/>
-          <w:szCs w:val="16"/>
-          <w:lang w:val="sk-SK"/>
-        </w:rPr>
-        <w:t>statement_next</w:t>
-      </w:r>
-      <w:proofErr w:type="spellEnd"/>
-      <w:r>
-        <w:rPr>
-          <w:sz w:val="16"/>
-          <w:szCs w:val="16"/>
-          <w:lang w:val="sk-SK"/>
-        </w:rPr>
-        <w:t>&gt;</w:t>
+        <w:t>&lt;statement&gt; -&gt; KEYWORD_CHR(TYPE_STRING TYPE_COMMA TYPE_INT) &lt;statement_next&gt;</w:t>
       </w:r>
     </w:p>
     <w:p>
@@ -5508,43 +3968,7 @@
           <w:lang w:val="sk-SK"/>
         </w:rPr>
         <w:tab/>
-        <w:t>&lt;</w:t>
-      </w:r>
-      <w:proofErr w:type="spellStart"/>
-      <w:r>
-        <w:rPr>
-          <w:sz w:val="16"/>
-          <w:szCs w:val="16"/>
-          <w:lang w:val="sk-SK"/>
-        </w:rPr>
-        <w:t>statement</w:t>
-      </w:r>
-      <w:proofErr w:type="spellEnd"/>
-      <w:r>
-        <w:rPr>
-          <w:sz w:val="16"/>
-          <w:szCs w:val="16"/>
-          <w:lang w:val="sk-SK"/>
-        </w:rPr>
-        <w:t>&gt; -&gt; KEYWORD_ORD(TYPE_INT) &lt;</w:t>
-      </w:r>
-      <w:proofErr w:type="spellStart"/>
-      <w:r>
-        <w:rPr>
-          <w:sz w:val="16"/>
-          <w:szCs w:val="16"/>
-          <w:lang w:val="sk-SK"/>
-        </w:rPr>
-        <w:t>statement_next</w:t>
-      </w:r>
-      <w:proofErr w:type="spellEnd"/>
-      <w:r>
-        <w:rPr>
-          <w:sz w:val="16"/>
-          <w:szCs w:val="16"/>
-          <w:lang w:val="sk-SK"/>
-        </w:rPr>
-        <w:t>&gt;</w:t>
+        <w:t>&lt;statement&gt; -&gt; KEYWORD_ORD(TYPE_INT) &lt;statement_next&gt;</w:t>
       </w:r>
     </w:p>
     <w:p>
@@ -5571,43 +3995,7 @@
           <w:lang w:val="sk-SK"/>
         </w:rPr>
         <w:tab/>
-        <w:t>&lt;</w:t>
-      </w:r>
-      <w:proofErr w:type="spellStart"/>
-      <w:r>
-        <w:rPr>
-          <w:sz w:val="16"/>
-          <w:szCs w:val="16"/>
-          <w:lang w:val="sk-SK"/>
-        </w:rPr>
-        <w:t>params</w:t>
-      </w:r>
-      <w:proofErr w:type="spellEnd"/>
-      <w:r>
-        <w:rPr>
-          <w:sz w:val="16"/>
-          <w:szCs w:val="16"/>
-          <w:lang w:val="sk-SK"/>
-        </w:rPr>
-        <w:t>&gt; -&gt; TYPE_IDENTIFIER &lt;</w:t>
-      </w:r>
-      <w:proofErr w:type="spellStart"/>
-      <w:r>
-        <w:rPr>
-          <w:sz w:val="16"/>
-          <w:szCs w:val="16"/>
-          <w:lang w:val="sk-SK"/>
-        </w:rPr>
-        <w:t>param_next</w:t>
-      </w:r>
-      <w:proofErr w:type="spellEnd"/>
-      <w:r>
-        <w:rPr>
-          <w:sz w:val="16"/>
-          <w:szCs w:val="16"/>
-          <w:lang w:val="sk-SK"/>
-        </w:rPr>
-        <w:t xml:space="preserve">&gt; </w:t>
+        <w:t xml:space="preserve">&lt;params&gt; -&gt; TYPE_IDENTIFIER &lt;param_next&gt; </w:t>
       </w:r>
     </w:p>
     <w:p>
@@ -5634,25 +4022,7 @@
           <w:lang w:val="sk-SK"/>
         </w:rPr>
         <w:tab/>
-        <w:t>&lt;</w:t>
-      </w:r>
-      <w:proofErr w:type="spellStart"/>
-      <w:r>
-        <w:rPr>
-          <w:sz w:val="16"/>
-          <w:szCs w:val="16"/>
-          <w:lang w:val="sk-SK"/>
-        </w:rPr>
-        <w:t>params</w:t>
-      </w:r>
-      <w:proofErr w:type="spellEnd"/>
-      <w:r>
-        <w:rPr>
-          <w:sz w:val="16"/>
-          <w:szCs w:val="16"/>
-          <w:lang w:val="sk-SK"/>
-        </w:rPr>
-        <w:t>&gt; -&gt; ε</w:t>
+        <w:t>&lt;params&gt; -&gt; ε</w:t>
       </w:r>
     </w:p>
     <w:p>
@@ -5679,43 +4049,7 @@
           <w:lang w:val="sk-SK"/>
         </w:rPr>
         <w:tab/>
-        <w:t>&lt;</w:t>
-      </w:r>
-      <w:proofErr w:type="spellStart"/>
-      <w:r>
-        <w:rPr>
-          <w:sz w:val="16"/>
-          <w:szCs w:val="16"/>
-          <w:lang w:val="sk-SK"/>
-        </w:rPr>
-        <w:t>param_next</w:t>
-      </w:r>
-      <w:proofErr w:type="spellEnd"/>
-      <w:r>
-        <w:rPr>
-          <w:sz w:val="16"/>
-          <w:szCs w:val="16"/>
-          <w:lang w:val="sk-SK"/>
-        </w:rPr>
-        <w:t>&gt; -&gt; TYPE_COMMA TYPE_IDENTIFIER &lt;</w:t>
-      </w:r>
-      <w:proofErr w:type="spellStart"/>
-      <w:r>
-        <w:rPr>
-          <w:sz w:val="16"/>
-          <w:szCs w:val="16"/>
-          <w:lang w:val="sk-SK"/>
-        </w:rPr>
-        <w:t>param_next</w:t>
-      </w:r>
-      <w:proofErr w:type="spellEnd"/>
-      <w:r>
-        <w:rPr>
-          <w:sz w:val="16"/>
-          <w:szCs w:val="16"/>
-          <w:lang w:val="sk-SK"/>
-        </w:rPr>
-        <w:t>&gt;</w:t>
+        <w:t>&lt;param_next&gt; -&gt; TYPE_COMMA TYPE_IDENTIFIER &lt;param_next&gt;</w:t>
       </w:r>
     </w:p>
     <w:p>
@@ -5742,25 +4076,7 @@
           <w:lang w:val="sk-SK"/>
         </w:rPr>
         <w:tab/>
-        <w:t>&lt;</w:t>
-      </w:r>
-      <w:proofErr w:type="spellStart"/>
-      <w:r>
-        <w:rPr>
-          <w:sz w:val="16"/>
-          <w:szCs w:val="16"/>
-          <w:lang w:val="sk-SK"/>
-        </w:rPr>
-        <w:t>param_next</w:t>
-      </w:r>
-      <w:proofErr w:type="spellEnd"/>
-      <w:r>
-        <w:rPr>
-          <w:sz w:val="16"/>
-          <w:szCs w:val="16"/>
-          <w:lang w:val="sk-SK"/>
-        </w:rPr>
-        <w:t>&gt; -&gt; ε</w:t>
+        <w:t>&lt;param_next&gt; -&gt; ε</w:t>
       </w:r>
     </w:p>
     <w:p>
@@ -5814,25 +4130,7 @@
           <w:lang w:val="sk-SK"/>
         </w:rPr>
         <w:tab/>
-        <w:t>&lt;</w:t>
-      </w:r>
-      <w:proofErr w:type="spellStart"/>
-      <w:r>
-        <w:rPr>
-          <w:sz w:val="16"/>
-          <w:szCs w:val="16"/>
-          <w:lang w:val="sk-SK"/>
-        </w:rPr>
-        <w:t>statement_next</w:t>
-      </w:r>
-      <w:proofErr w:type="spellEnd"/>
-      <w:r>
-        <w:rPr>
-          <w:sz w:val="16"/>
-          <w:szCs w:val="16"/>
-          <w:lang w:val="sk-SK"/>
-        </w:rPr>
-        <w:t>&gt; -&gt; ε</w:t>
+        <w:t>&lt;statement_next&gt; -&gt; ε</w:t>
       </w:r>
     </w:p>
     <w:p>
@@ -5853,16 +4151,8 @@
         <w:rPr>
           <w:lang w:val="sk-SK"/>
         </w:rPr>
-        <w:t>7.3 LL-</w:t>
-      </w:r>
-      <w:proofErr w:type="spellStart"/>
-      <w:r>
-        <w:rPr>
-          <w:lang w:val="sk-SK"/>
-        </w:rPr>
-        <w:t>tabulka</w:t>
-      </w:r>
-      <w:proofErr w:type="spellEnd"/>
+        <w:t>7.3 LL-tabulka</w:t>
+      </w:r>
     </w:p>
     <w:p>
       <w:pPr>
@@ -6022,30 +4312,8 @@
         <w:rPr>
           <w:lang w:val="sk-SK"/>
         </w:rPr>
-        <w:t xml:space="preserve">7.4 </w:t>
-      </w:r>
-      <w:proofErr w:type="spellStart"/>
-      <w:r>
-        <w:rPr>
-          <w:lang w:val="sk-SK"/>
-        </w:rPr>
-        <w:t>Precedenčná</w:t>
-      </w:r>
-      <w:proofErr w:type="spellEnd"/>
-      <w:r>
-        <w:rPr>
-          <w:lang w:val="sk-SK"/>
-        </w:rPr>
-        <w:t xml:space="preserve"> </w:t>
-      </w:r>
-      <w:proofErr w:type="spellStart"/>
-      <w:r>
-        <w:rPr>
-          <w:lang w:val="sk-SK"/>
-        </w:rPr>
-        <w:t>tabulka</w:t>
-      </w:r>
-      <w:proofErr w:type="spellEnd"/>
+        <w:t>7.4 Precedenčná tabulka</w:t>
+      </w:r>
     </w:p>
     <w:p>
       <w:pPr>
@@ -6072,7 +4340,7 @@
 </file>
 
 <file path=word/numbering.xml><?xml version="1.0" encoding="utf-8"?>
-<w:numbering xmlns:wpc="http://schemas.microsoft.com/office/word/2010/wordprocessingCanvas" xmlns:cx="http://schemas.microsoft.com/office/drawing/2014/chartex" xmlns:cx1="http://schemas.microsoft.com/office/drawing/2015/9/8/chartex" xmlns:cx2="http://schemas.microsoft.com/office/drawing/2015/10/21/chartex" xmlns:cx3="http://schemas.microsoft.com/office/drawing/2016/5/9/chartex" xmlns:cx4="http://schemas.microsoft.com/office/drawing/2016/5/10/chartex" xmlns:cx5="http://schemas.microsoft.com/office/drawing/2016/5/11/chartex" xmlns:cx6="http://schemas.microsoft.com/office/drawing/2016/5/12/chartex" xmlns:cx7="http://schemas.microsoft.com/office/drawing/2016/5/13/chartex" xmlns:cx8="http://schemas.microsoft.com/office/drawing/2016/5/14/chartex" xmlns:mc="http://schemas.openxmlformats.org/markup-compatibility/2006" xmlns:aink="http://schemas.microsoft.com/office/drawing/2016/ink" xmlns:am3d="http://schemas.microsoft.com/office/drawing/2017/model3d" xmlns:o="urn:schemas-microsoft-com:office:office" xmlns:r="http://schemas.openxmlformats.org/officeDocument/2006/relationships" xmlns:m="http://schemas.openxmlformats.org/officeDocument/2006/math" xmlns:v="urn:schemas-microsoft-com:vml" xmlns:wp14="http://schemas.microsoft.com/office/word/2010/wordprocessingDrawing" xmlns:wp="http://schemas.openxmlformats.org/drawingml/2006/wordprocessingDrawing" xmlns:w10="urn:schemas-microsoft-com:office:word" xmlns:w="http://schemas.openxmlformats.org/wordprocessingml/2006/main" xmlns:w14="http://schemas.microsoft.com/office/word/2010/wordml" xmlns:w15="http://schemas.microsoft.com/office/word/2012/wordml" xmlns:w16cid="http://schemas.microsoft.com/office/word/2016/wordml/cid" xmlns:w16se="http://schemas.microsoft.com/office/word/2015/wordml/symex" xmlns:wpg="http://schemas.microsoft.com/office/word/2010/wordprocessingGroup" xmlns:wpi="http://schemas.microsoft.com/office/word/2010/wordprocessingInk" xmlns:wne="http://schemas.microsoft.com/office/word/2006/wordml" xmlns:wps="http://schemas.microsoft.com/office/word/2010/wordprocessingShape" mc:Ignorable="w14 w15 w16se w16cid wp14">
+<w:numbering xmlns:wpc="http://schemas.microsoft.com/office/word/2010/wordprocessingCanvas" xmlns:cx="http://schemas.microsoft.com/office/drawing/2014/chartex" xmlns:cx1="http://schemas.microsoft.com/office/drawing/2015/9/8/chartex" xmlns:cx2="http://schemas.microsoft.com/office/drawing/2015/10/21/chartex" xmlns:cx3="http://schemas.microsoft.com/office/drawing/2016/5/9/chartex" xmlns:cx4="http://schemas.microsoft.com/office/drawing/2016/5/10/chartex" xmlns:cx5="http://schemas.microsoft.com/office/drawing/2016/5/11/chartex" xmlns:cx6="http://schemas.microsoft.com/office/drawing/2016/5/12/chartex" xmlns:cx7="http://schemas.microsoft.com/office/drawing/2016/5/13/chartex" xmlns:cx8="http://schemas.microsoft.com/office/drawing/2016/5/14/chartex" xmlns:mc="http://schemas.openxmlformats.org/markup-compatibility/2006" xmlns:aink="http://schemas.microsoft.com/office/drawing/2016/ink" xmlns:am3d="http://schemas.microsoft.com/office/drawing/2017/model3d" xmlns:o="urn:schemas-microsoft-com:office:office" xmlns:r="http://schemas.openxmlformats.org/officeDocument/2006/relationships" xmlns:m="http://schemas.openxmlformats.org/officeDocument/2006/math" xmlns:v="urn:schemas-microsoft-com:vml" xmlns:wp14="http://schemas.microsoft.com/office/word/2010/wordprocessingDrawing" xmlns:wp="http://schemas.openxmlformats.org/drawingml/2006/wordprocessingDrawing" xmlns:w10="urn:schemas-microsoft-com:office:word" xmlns:w="http://schemas.openxmlformats.org/wordprocessingml/2006/main" xmlns:w14="http://schemas.microsoft.com/office/word/2010/wordml" xmlns:w15="http://schemas.microsoft.com/office/word/2012/wordml" xmlns:w16cex="http://schemas.microsoft.com/office/word/2018/wordml/cex" xmlns:w16cid="http://schemas.microsoft.com/office/word/2016/wordml/cid" xmlns:w16="http://schemas.microsoft.com/office/word/2018/wordml" xmlns:w16se="http://schemas.microsoft.com/office/word/2015/wordml/symex" xmlns:wpg="http://schemas.microsoft.com/office/word/2010/wordprocessingGroup" xmlns:wpi="http://schemas.microsoft.com/office/word/2010/wordprocessingInk" xmlns:wne="http://schemas.microsoft.com/office/word/2006/wordml" xmlns:wps="http://schemas.microsoft.com/office/word/2010/wordprocessingShape" mc:Ignorable="w14 w15 w16se w16cid w16 w16cex wp14">
   <w:abstractNum w:abstractNumId="0" w15:restartNumberingAfterBreak="0">
     <w:nsid w:val="2FEC3974"/>
     <w:multiLevelType w:val="multilevel"/>
@@ -6317,7 +4585,7 @@
 </file>
 
 <file path=word/styles.xml><?xml version="1.0" encoding="utf-8"?>
-<w:styles xmlns:mc="http://schemas.openxmlformats.org/markup-compatibility/2006" xmlns:r="http://schemas.openxmlformats.org/officeDocument/2006/relationships" xmlns:w="http://schemas.openxmlformats.org/wordprocessingml/2006/main" xmlns:w14="http://schemas.microsoft.com/office/word/2010/wordml" xmlns:w15="http://schemas.microsoft.com/office/word/2012/wordml" xmlns:w16cid="http://schemas.microsoft.com/office/word/2016/wordml/cid" xmlns:w16se="http://schemas.microsoft.com/office/word/2015/wordml/symex" mc:Ignorable="w14 w15 w16se w16cid">
+<w:styles xmlns:mc="http://schemas.openxmlformats.org/markup-compatibility/2006" xmlns:r="http://schemas.openxmlformats.org/officeDocument/2006/relationships" xmlns:w="http://schemas.openxmlformats.org/wordprocessingml/2006/main" xmlns:w14="http://schemas.microsoft.com/office/word/2010/wordml" xmlns:w15="http://schemas.microsoft.com/office/word/2012/wordml" xmlns:w16cex="http://schemas.microsoft.com/office/word/2018/wordml/cex" xmlns:w16cid="http://schemas.microsoft.com/office/word/2016/wordml/cid" xmlns:w16="http://schemas.microsoft.com/office/word/2018/wordml" xmlns:w16se="http://schemas.microsoft.com/office/word/2015/wordml/symex" mc:Ignorable="w14 w15 w16se w16cid w16 w16cex">
   <w:docDefaults>
     <w:rPrDefault>
       <w:rPr>
@@ -7286,7 +5554,7 @@
 </file>
 
 <file path=customXml/itemProps1.xml><?xml version="1.0" encoding="utf-8"?>
-<ds:datastoreItem xmlns:ds="http://schemas.openxmlformats.org/officeDocument/2006/customXml" ds:itemID="{45BF1946-0E75-0842-BC3C-0D9BD47DEB0F}">
+<ds:datastoreItem xmlns:ds="http://schemas.openxmlformats.org/officeDocument/2006/customXml" ds:itemID="{122ACC08-1675-4258-9928-9594A7F76355}">
   <ds:schemaRefs>
     <ds:schemaRef ds:uri="http://schemas.openxmlformats.org/officeDocument/2006/bibliography"/>
   </ds:schemaRefs>

</xml_diff>